<commit_message>
research documentation about twincat
</commit_message>
<xml_diff>
--- a/Docs/Research/Findings_TwinCat.docx
+++ b/Docs/Research/Findings_TwinCat.docx
@@ -1,6 +1,6 @@
 
 <file path=word/document.xml><?xml version="1.0" encoding="utf-8"?>
-<w:document xmlns:wpc="http://schemas.microsoft.com/office/word/2010/wordprocessingCanvas" xmlns:cx="http://schemas.microsoft.com/office/drawing/2014/chartex" xmlns:cx1="http://schemas.microsoft.com/office/drawing/2015/9/8/chartex" xmlns:cx2="http://schemas.microsoft.com/office/drawing/2015/10/21/chartex" xmlns:cx3="http://schemas.microsoft.com/office/drawing/2016/5/9/chartex" xmlns:cx4="http://schemas.microsoft.com/office/drawing/2016/5/10/chartex" xmlns:cx5="http://schemas.microsoft.com/office/drawing/2016/5/11/chartex" xmlns:cx6="http://schemas.microsoft.com/office/drawing/2016/5/12/chartex" xmlns:cx7="http://schemas.microsoft.com/office/drawing/2016/5/13/chartex" xmlns:cx8="http://schemas.microsoft.com/office/drawing/2016/5/14/chartex" xmlns:mc="http://schemas.openxmlformats.org/markup-compatibility/2006" xmlns:aink="http://schemas.microsoft.com/office/drawing/2016/ink" xmlns:am3d="http://schemas.microsoft.com/office/drawing/2017/model3d" xmlns:o="urn:schemas-microsoft-com:office:office" xmlns:oel="http://schemas.microsoft.com/office/2019/extlst" xmlns:r="http://schemas.openxmlformats.org/officeDocument/2006/relationships" xmlns:m="http://schemas.openxmlformats.org/officeDocument/2006/math" xmlns:v="urn:schemas-microsoft-com:vml" xmlns:wp14="http://schemas.microsoft.com/office/word/2010/wordprocessingDrawing" xmlns:wp="http://schemas.openxmlformats.org/drawingml/2006/wordprocessingDrawing" xmlns:w10="urn:schemas-microsoft-com:office:word" xmlns:w="http://schemas.openxmlformats.org/wordprocessingml/2006/main" xmlns:w14="http://schemas.microsoft.com/office/word/2010/wordml" xmlns:w15="http://schemas.microsoft.com/office/word/2012/wordml" xmlns:w16cex="http://schemas.microsoft.com/office/word/2018/wordml/cex" xmlns:w16cid="http://schemas.microsoft.com/office/word/2016/wordml/cid" xmlns:w16="http://schemas.microsoft.com/office/word/2018/wordml" xmlns:w16du="http://schemas.microsoft.com/office/word/2023/wordml/word16du" xmlns:w16sdtdh="http://schemas.microsoft.com/office/word/2020/wordml/sdtdatahash" xmlns:w16se="http://schemas.microsoft.com/office/word/2015/wordml/symex" xmlns:wpg="http://schemas.microsoft.com/office/word/2010/wordprocessingGroup" xmlns:wpi="http://schemas.microsoft.com/office/word/2010/wordprocessingInk" xmlns:wne="http://schemas.microsoft.com/office/word/2006/wordml" xmlns:wps="http://schemas.microsoft.com/office/word/2010/wordprocessingShape" mc:Ignorable="w14 w15 w16se w16cid w16 w16cex w16sdtdh wp14">
+<w:document xmlns:wpc="http://schemas.microsoft.com/office/word/2010/wordprocessingCanvas" xmlns:cx="http://schemas.microsoft.com/office/drawing/2014/chartex" xmlns:cx1="http://schemas.microsoft.com/office/drawing/2015/9/8/chartex" xmlns:cx2="http://schemas.microsoft.com/office/drawing/2015/10/21/chartex" xmlns:cx3="http://schemas.microsoft.com/office/drawing/2016/5/9/chartex" xmlns:cx4="http://schemas.microsoft.com/office/drawing/2016/5/10/chartex" xmlns:cx5="http://schemas.microsoft.com/office/drawing/2016/5/11/chartex" xmlns:cx6="http://schemas.microsoft.com/office/drawing/2016/5/12/chartex" xmlns:cx7="http://schemas.microsoft.com/office/drawing/2016/5/13/chartex" xmlns:cx8="http://schemas.microsoft.com/office/drawing/2016/5/14/chartex" xmlns:mc="http://schemas.openxmlformats.org/markup-compatibility/2006" xmlns:aink="http://schemas.microsoft.com/office/drawing/2016/ink" xmlns:am3d="http://schemas.microsoft.com/office/drawing/2017/model3d" xmlns:o="urn:schemas-microsoft-com:office:office" xmlns:oel="http://schemas.microsoft.com/office/2019/extlst" xmlns:r="http://schemas.openxmlformats.org/officeDocument/2006/relationships" xmlns:m="http://schemas.openxmlformats.org/officeDocument/2006/math" xmlns:v="urn:schemas-microsoft-com:vml" xmlns:wp14="http://schemas.microsoft.com/office/word/2010/wordprocessingDrawing" xmlns:wp="http://schemas.openxmlformats.org/drawingml/2006/wordprocessingDrawing" xmlns:w10="urn:schemas-microsoft-com:office:word" xmlns:w="http://schemas.openxmlformats.org/wordprocessingml/2006/main" xmlns:w14="http://schemas.microsoft.com/office/word/2010/wordml" xmlns:w15="http://schemas.microsoft.com/office/word/2012/wordml" xmlns:w16cex="http://schemas.microsoft.com/office/word/2018/wordml/cex" xmlns:w16cid="http://schemas.microsoft.com/office/word/2016/wordml/cid" xmlns:w16="http://schemas.microsoft.com/office/word/2018/wordml" xmlns:w16sdtdh="http://schemas.microsoft.com/office/word/2020/wordml/sdtdatahash" xmlns:w16se="http://schemas.microsoft.com/office/word/2015/wordml/symex" xmlns:wpg="http://schemas.microsoft.com/office/word/2010/wordprocessingGroup" xmlns:wpi="http://schemas.microsoft.com/office/word/2010/wordprocessingInk" xmlns:wne="http://schemas.microsoft.com/office/word/2006/wordml" xmlns:wps="http://schemas.microsoft.com/office/word/2010/wordprocessingShape" mc:Ignorable="w14 w15 w16se w16cid w16 w16cex w16sdtdh wp14">
   <w:body>
     <w:sdt>
       <w:sdtPr>
@@ -221,57 +221,7 @@
                                         <w:szCs w:val="24"/>
                                         <w:lang w:val="nl-NL"/>
                                       </w:rPr>
-                                      <w:t xml:space="preserve">jorn kersten, </w:t>
-                                    </w:r>
-                                    <w:r>
-                                      <w:rPr>
-                                        <w:caps/>
-                                        <w:color w:val="5B9BD5" w:themeColor="accent5"/>
-                                        <w:sz w:val="24"/>
-                                        <w:szCs w:val="24"/>
-                                        <w:lang w:val="nl-NL"/>
-                                      </w:rPr>
-                                      <w:t>dimitar dy</w:t>
-                                    </w:r>
-                                    <w:r>
-                                      <w:rPr>
-                                        <w:caps/>
-                                        <w:color w:val="5B9BD5" w:themeColor="accent5"/>
-                                        <w:sz w:val="24"/>
-                                        <w:szCs w:val="24"/>
-                                        <w:lang w:val="nl-NL"/>
-                                      </w:rPr>
-                                      <w:t>ulgerov</w:t>
-                                    </w:r>
-                                    <w:r>
-                                      <w:rPr>
-                                        <w:caps/>
-                                        <w:color w:val="5B9BD5" w:themeColor="accent5"/>
-                                        <w:sz w:val="24"/>
-                                        <w:szCs w:val="24"/>
-                                        <w:lang w:val="nl-NL"/>
-                                      </w:rPr>
-                                      <w:t>, rik</w:t>
-                                    </w:r>
-                                    <w:r>
-                                      <w:rPr>
-                                        <w:caps/>
-                                        <w:color w:val="5B9BD5" w:themeColor="accent5"/>
-                                        <w:sz w:val="24"/>
-                                        <w:szCs w:val="24"/>
-                                        <w:lang w:val="nl-NL"/>
-                                      </w:rPr>
-                                      <w:t xml:space="preserve"> heesewijk</w:t>
-                                    </w:r>
-                                    <w:r>
-                                      <w:rPr>
-                                        <w:caps/>
-                                        <w:color w:val="5B9BD5" w:themeColor="accent5"/>
-                                        <w:sz w:val="24"/>
-                                        <w:szCs w:val="24"/>
-                                        <w:lang w:val="nl-NL"/>
-                                      </w:rPr>
-                                      <w:t>, Luuk aarts</w:t>
+                                      <w:t>Luuk aarts</w:t>
                                     </w:r>
                                   </w:sdtContent>
                                 </w:sdt>
@@ -441,57 +391,7 @@
                                   <w:szCs w:val="24"/>
                                   <w:lang w:val="nl-NL"/>
                                 </w:rPr>
-                                <w:t xml:space="preserve">jorn kersten, </w:t>
-                              </w:r>
-                              <w:r>
-                                <w:rPr>
-                                  <w:caps/>
-                                  <w:color w:val="5B9BD5" w:themeColor="accent5"/>
-                                  <w:sz w:val="24"/>
-                                  <w:szCs w:val="24"/>
-                                  <w:lang w:val="nl-NL"/>
-                                </w:rPr>
-                                <w:t>dimitar dy</w:t>
-                              </w:r>
-                              <w:r>
-                                <w:rPr>
-                                  <w:caps/>
-                                  <w:color w:val="5B9BD5" w:themeColor="accent5"/>
-                                  <w:sz w:val="24"/>
-                                  <w:szCs w:val="24"/>
-                                  <w:lang w:val="nl-NL"/>
-                                </w:rPr>
-                                <w:t>ulgerov</w:t>
-                              </w:r>
-                              <w:r>
-                                <w:rPr>
-                                  <w:caps/>
-                                  <w:color w:val="5B9BD5" w:themeColor="accent5"/>
-                                  <w:sz w:val="24"/>
-                                  <w:szCs w:val="24"/>
-                                  <w:lang w:val="nl-NL"/>
-                                </w:rPr>
-                                <w:t>, rik</w:t>
-                              </w:r>
-                              <w:r>
-                                <w:rPr>
-                                  <w:caps/>
-                                  <w:color w:val="5B9BD5" w:themeColor="accent5"/>
-                                  <w:sz w:val="24"/>
-                                  <w:szCs w:val="24"/>
-                                  <w:lang w:val="nl-NL"/>
-                                </w:rPr>
-                                <w:t xml:space="preserve"> heesewijk</w:t>
-                              </w:r>
-                              <w:r>
-                                <w:rPr>
-                                  <w:caps/>
-                                  <w:color w:val="5B9BD5" w:themeColor="accent5"/>
-                                  <w:sz w:val="24"/>
-                                  <w:szCs w:val="24"/>
-                                  <w:lang w:val="nl-NL"/>
-                                </w:rPr>
-                                <w:t>, Luuk aarts</w:t>
+                                <w:t>Luuk aarts</w:t>
                               </w:r>
                             </w:sdtContent>
                           </w:sdt>
@@ -723,6 +623,1362 @@
         </w:p>
       </w:sdtContent>
     </w:sdt>
+    <w:sdt>
+      <w:sdtPr>
+        <w:id w:val="987366054"/>
+        <w:docPartObj>
+          <w:docPartGallery w:val="Table of Contents"/>
+          <w:docPartUnique/>
+        </w:docPartObj>
+      </w:sdtPr>
+      <w:sdtEndPr>
+        <w:rPr>
+          <w:rFonts w:asciiTheme="minorHAnsi" w:eastAsiaTheme="minorHAnsi" w:hAnsiTheme="minorHAnsi" w:cstheme="minorBidi"/>
+          <w:noProof/>
+          <w:color w:val="auto"/>
+          <w:kern w:val="2"/>
+          <w:sz w:val="24"/>
+          <w:szCs w:val="24"/>
+          <w:lang w:eastAsia="en-US"/>
+          <w14:ligatures w14:val="standardContextual"/>
+        </w:rPr>
+      </w:sdtEndPr>
+      <w:sdtContent>
+        <w:p>
+          <w:pPr>
+            <w:pStyle w:val="Kopvaninhoudsopgave"/>
+            <w:rPr>
+              <w:lang w:val="en-US"/>
+            </w:rPr>
+          </w:pPr>
+          <w:r>
+            <w:rPr>
+              <w:lang w:val="en-US"/>
+            </w:rPr>
+            <w:t>Table of contents</w:t>
+          </w:r>
+        </w:p>
+        <w:p>
+          <w:pPr>
+            <w:pStyle w:val="Inhopg1"/>
+            <w:tabs>
+              <w:tab w:val="right" w:leader="dot" w:pos="9062"/>
+            </w:tabs>
+            <w:rPr>
+              <w:rFonts w:eastAsiaTheme="minorEastAsia" w:cstheme="minorBidi"/>
+              <w:b w:val="0"/>
+              <w:bCs w:val="0"/>
+              <w:noProof/>
+              <w:sz w:val="24"/>
+              <w:szCs w:val="24"/>
+              <w:lang w:eastAsia="nl-NL"/>
+            </w:rPr>
+          </w:pPr>
+          <w:r>
+            <w:rPr>
+              <w:b w:val="0"/>
+              <w:bCs w:val="0"/>
+            </w:rPr>
+            <w:fldChar w:fldCharType="begin"/>
+          </w:r>
+          <w:r>
+            <w:instrText>TOC \o "1-3" \h \z \u</w:instrText>
+          </w:r>
+          <w:r>
+            <w:rPr>
+              <w:b w:val="0"/>
+              <w:bCs w:val="0"/>
+            </w:rPr>
+            <w:fldChar w:fldCharType="separate"/>
+          </w:r>
+          <w:hyperlink w:anchor="_Toc138167321" w:history="1">
+            <w:r>
+              <w:rPr>
+                <w:rStyle w:val="Hyperlink"/>
+                <w:noProof/>
+                <w:lang w:val="en-US"/>
+              </w:rPr>
+              <w:t>Introduction</w:t>
+            </w:r>
+            <w:r>
+              <w:rPr>
+                <w:noProof/>
+                <w:webHidden/>
+              </w:rPr>
+              <w:tab/>
+            </w:r>
+            <w:r>
+              <w:rPr>
+                <w:noProof/>
+                <w:webHidden/>
+              </w:rPr>
+              <w:fldChar w:fldCharType="begin"/>
+            </w:r>
+            <w:r>
+              <w:rPr>
+                <w:noProof/>
+                <w:webHidden/>
+              </w:rPr>
+              <w:instrText xml:space="preserve"> PAGEREF _Toc138167321 \h </w:instrText>
+            </w:r>
+            <w:r>
+              <w:rPr>
+                <w:noProof/>
+                <w:webHidden/>
+              </w:rPr>
+            </w:r>
+            <w:r>
+              <w:rPr>
+                <w:noProof/>
+                <w:webHidden/>
+              </w:rPr>
+              <w:fldChar w:fldCharType="separate"/>
+            </w:r>
+            <w:r>
+              <w:rPr>
+                <w:noProof/>
+                <w:webHidden/>
+              </w:rPr>
+              <w:t>2</w:t>
+            </w:r>
+            <w:r>
+              <w:rPr>
+                <w:noProof/>
+                <w:webHidden/>
+              </w:rPr>
+              <w:fldChar w:fldCharType="end"/>
+            </w:r>
+          </w:hyperlink>
+        </w:p>
+        <w:p>
+          <w:pPr>
+            <w:pStyle w:val="Inhopg1"/>
+            <w:tabs>
+              <w:tab w:val="right" w:leader="dot" w:pos="9062"/>
+            </w:tabs>
+            <w:rPr>
+              <w:rFonts w:eastAsiaTheme="minorEastAsia" w:cstheme="minorBidi"/>
+              <w:b w:val="0"/>
+              <w:bCs w:val="0"/>
+              <w:noProof/>
+              <w:sz w:val="24"/>
+              <w:szCs w:val="24"/>
+              <w:lang w:eastAsia="nl-NL"/>
+            </w:rPr>
+          </w:pPr>
+          <w:hyperlink w:anchor="_Toc138167322" w:history="1">
+            <w:r>
+              <w:rPr>
+                <w:rStyle w:val="Hyperlink"/>
+                <w:noProof/>
+                <w:lang w:val="en-US"/>
+              </w:rPr>
+              <w:t>Questions</w:t>
+            </w:r>
+            <w:r>
+              <w:rPr>
+                <w:noProof/>
+                <w:webHidden/>
+              </w:rPr>
+              <w:tab/>
+            </w:r>
+            <w:r>
+              <w:rPr>
+                <w:noProof/>
+                <w:webHidden/>
+              </w:rPr>
+              <w:fldChar w:fldCharType="begin"/>
+            </w:r>
+            <w:r>
+              <w:rPr>
+                <w:noProof/>
+                <w:webHidden/>
+              </w:rPr>
+              <w:instrText xml:space="preserve"> PAGEREF _Toc138167322 \h </w:instrText>
+            </w:r>
+            <w:r>
+              <w:rPr>
+                <w:noProof/>
+                <w:webHidden/>
+              </w:rPr>
+            </w:r>
+            <w:r>
+              <w:rPr>
+                <w:noProof/>
+                <w:webHidden/>
+              </w:rPr>
+              <w:fldChar w:fldCharType="separate"/>
+            </w:r>
+            <w:r>
+              <w:rPr>
+                <w:noProof/>
+                <w:webHidden/>
+              </w:rPr>
+              <w:t>2</w:t>
+            </w:r>
+            <w:r>
+              <w:rPr>
+                <w:noProof/>
+                <w:webHidden/>
+              </w:rPr>
+              <w:fldChar w:fldCharType="end"/>
+            </w:r>
+          </w:hyperlink>
+        </w:p>
+        <w:p>
+          <w:pPr>
+            <w:pStyle w:val="Inhopg2"/>
+            <w:tabs>
+              <w:tab w:val="right" w:leader="dot" w:pos="9062"/>
+            </w:tabs>
+            <w:rPr>
+              <w:rFonts w:eastAsiaTheme="minorEastAsia" w:cstheme="minorBidi"/>
+              <w:i w:val="0"/>
+              <w:iCs w:val="0"/>
+              <w:noProof/>
+              <w:sz w:val="24"/>
+              <w:szCs w:val="24"/>
+              <w:lang w:eastAsia="nl-NL"/>
+            </w:rPr>
+          </w:pPr>
+          <w:hyperlink w:anchor="_Toc138167323" w:history="1">
+            <w:r>
+              <w:rPr>
+                <w:rStyle w:val="Hyperlink"/>
+                <w:noProof/>
+                <w:lang w:val="en-US"/>
+              </w:rPr>
+              <w:t>Main question</w:t>
+            </w:r>
+            <w:r>
+              <w:rPr>
+                <w:noProof/>
+                <w:webHidden/>
+              </w:rPr>
+              <w:tab/>
+            </w:r>
+            <w:r>
+              <w:rPr>
+                <w:noProof/>
+                <w:webHidden/>
+              </w:rPr>
+              <w:fldChar w:fldCharType="begin"/>
+            </w:r>
+            <w:r>
+              <w:rPr>
+                <w:noProof/>
+                <w:webHidden/>
+              </w:rPr>
+              <w:instrText xml:space="preserve"> PAGEREF _Toc138167323 \h </w:instrText>
+            </w:r>
+            <w:r>
+              <w:rPr>
+                <w:noProof/>
+                <w:webHidden/>
+              </w:rPr>
+            </w:r>
+            <w:r>
+              <w:rPr>
+                <w:noProof/>
+                <w:webHidden/>
+              </w:rPr>
+              <w:fldChar w:fldCharType="separate"/>
+            </w:r>
+            <w:r>
+              <w:rPr>
+                <w:noProof/>
+                <w:webHidden/>
+              </w:rPr>
+              <w:t>2</w:t>
+            </w:r>
+            <w:r>
+              <w:rPr>
+                <w:noProof/>
+                <w:webHidden/>
+              </w:rPr>
+              <w:fldChar w:fldCharType="end"/>
+            </w:r>
+          </w:hyperlink>
+        </w:p>
+        <w:p>
+          <w:pPr>
+            <w:pStyle w:val="Inhopg2"/>
+            <w:tabs>
+              <w:tab w:val="right" w:leader="dot" w:pos="9062"/>
+            </w:tabs>
+            <w:rPr>
+              <w:rFonts w:eastAsiaTheme="minorEastAsia" w:cstheme="minorBidi"/>
+              <w:i w:val="0"/>
+              <w:iCs w:val="0"/>
+              <w:noProof/>
+              <w:sz w:val="24"/>
+              <w:szCs w:val="24"/>
+              <w:lang w:eastAsia="nl-NL"/>
+            </w:rPr>
+          </w:pPr>
+          <w:hyperlink w:anchor="_Toc138167324" w:history="1">
+            <w:r>
+              <w:rPr>
+                <w:rStyle w:val="Hyperlink"/>
+                <w:noProof/>
+                <w:lang w:val="en-US"/>
+              </w:rPr>
+              <w:t>Sub questions</w:t>
+            </w:r>
+            <w:r>
+              <w:rPr>
+                <w:noProof/>
+                <w:webHidden/>
+              </w:rPr>
+              <w:tab/>
+            </w:r>
+            <w:r>
+              <w:rPr>
+                <w:noProof/>
+                <w:webHidden/>
+              </w:rPr>
+              <w:fldChar w:fldCharType="begin"/>
+            </w:r>
+            <w:r>
+              <w:rPr>
+                <w:noProof/>
+                <w:webHidden/>
+              </w:rPr>
+              <w:instrText xml:space="preserve"> PAGEREF _Toc138167324 \h </w:instrText>
+            </w:r>
+            <w:r>
+              <w:rPr>
+                <w:noProof/>
+                <w:webHidden/>
+              </w:rPr>
+            </w:r>
+            <w:r>
+              <w:rPr>
+                <w:noProof/>
+                <w:webHidden/>
+              </w:rPr>
+              <w:fldChar w:fldCharType="separate"/>
+            </w:r>
+            <w:r>
+              <w:rPr>
+                <w:noProof/>
+                <w:webHidden/>
+              </w:rPr>
+              <w:t>2</w:t>
+            </w:r>
+            <w:r>
+              <w:rPr>
+                <w:noProof/>
+                <w:webHidden/>
+              </w:rPr>
+              <w:fldChar w:fldCharType="end"/>
+            </w:r>
+          </w:hyperlink>
+        </w:p>
+        <w:p>
+          <w:pPr>
+            <w:pStyle w:val="Inhopg1"/>
+            <w:tabs>
+              <w:tab w:val="right" w:leader="dot" w:pos="9062"/>
+            </w:tabs>
+            <w:rPr>
+              <w:rFonts w:eastAsiaTheme="minorEastAsia" w:cstheme="minorBidi"/>
+              <w:b w:val="0"/>
+              <w:bCs w:val="0"/>
+              <w:noProof/>
+              <w:sz w:val="24"/>
+              <w:szCs w:val="24"/>
+              <w:lang w:eastAsia="nl-NL"/>
+            </w:rPr>
+          </w:pPr>
+          <w:hyperlink w:anchor="_Toc138167325" w:history="1">
+            <w:r>
+              <w:rPr>
+                <w:rStyle w:val="Hyperlink"/>
+                <w:noProof/>
+                <w:lang w:val="en-US"/>
+              </w:rPr>
+              <w:t>What</w:t>
+            </w:r>
+            <w:r>
+              <w:rPr>
+                <w:noProof/>
+                <w:webHidden/>
+              </w:rPr>
+              <w:tab/>
+            </w:r>
+            <w:r>
+              <w:rPr>
+                <w:noProof/>
+                <w:webHidden/>
+              </w:rPr>
+              <w:fldChar w:fldCharType="begin"/>
+            </w:r>
+            <w:r>
+              <w:rPr>
+                <w:noProof/>
+                <w:webHidden/>
+              </w:rPr>
+              <w:instrText xml:space="preserve"> PAGEREF _Toc138167325 \h </w:instrText>
+            </w:r>
+            <w:r>
+              <w:rPr>
+                <w:noProof/>
+                <w:webHidden/>
+              </w:rPr>
+            </w:r>
+            <w:r>
+              <w:rPr>
+                <w:noProof/>
+                <w:webHidden/>
+              </w:rPr>
+              <w:fldChar w:fldCharType="separate"/>
+            </w:r>
+            <w:r>
+              <w:rPr>
+                <w:noProof/>
+                <w:webHidden/>
+              </w:rPr>
+              <w:t>2</w:t>
+            </w:r>
+            <w:r>
+              <w:rPr>
+                <w:noProof/>
+                <w:webHidden/>
+              </w:rPr>
+              <w:fldChar w:fldCharType="end"/>
+            </w:r>
+          </w:hyperlink>
+        </w:p>
+        <w:p>
+          <w:pPr>
+            <w:pStyle w:val="Inhopg1"/>
+            <w:tabs>
+              <w:tab w:val="right" w:leader="dot" w:pos="9062"/>
+            </w:tabs>
+            <w:rPr>
+              <w:rFonts w:eastAsiaTheme="minorEastAsia" w:cstheme="minorBidi"/>
+              <w:b w:val="0"/>
+              <w:bCs w:val="0"/>
+              <w:noProof/>
+              <w:sz w:val="24"/>
+              <w:szCs w:val="24"/>
+              <w:lang w:eastAsia="nl-NL"/>
+            </w:rPr>
+          </w:pPr>
+          <w:hyperlink w:anchor="_Toc138167326" w:history="1">
+            <w:r>
+              <w:rPr>
+                <w:rStyle w:val="Hyperlink"/>
+                <w:noProof/>
+                <w:lang w:val="en-US"/>
+              </w:rPr>
+              <w:t>Why</w:t>
+            </w:r>
+            <w:r>
+              <w:rPr>
+                <w:noProof/>
+                <w:webHidden/>
+              </w:rPr>
+              <w:tab/>
+            </w:r>
+            <w:r>
+              <w:rPr>
+                <w:noProof/>
+                <w:webHidden/>
+              </w:rPr>
+              <w:fldChar w:fldCharType="begin"/>
+            </w:r>
+            <w:r>
+              <w:rPr>
+                <w:noProof/>
+                <w:webHidden/>
+              </w:rPr>
+              <w:instrText xml:space="preserve"> PAGEREF _Toc138167326 \h </w:instrText>
+            </w:r>
+            <w:r>
+              <w:rPr>
+                <w:noProof/>
+                <w:webHidden/>
+              </w:rPr>
+            </w:r>
+            <w:r>
+              <w:rPr>
+                <w:noProof/>
+                <w:webHidden/>
+              </w:rPr>
+              <w:fldChar w:fldCharType="separate"/>
+            </w:r>
+            <w:r>
+              <w:rPr>
+                <w:noProof/>
+                <w:webHidden/>
+              </w:rPr>
+              <w:t>2</w:t>
+            </w:r>
+            <w:r>
+              <w:rPr>
+                <w:noProof/>
+                <w:webHidden/>
+              </w:rPr>
+              <w:fldChar w:fldCharType="end"/>
+            </w:r>
+          </w:hyperlink>
+        </w:p>
+        <w:p>
+          <w:pPr>
+            <w:pStyle w:val="Inhopg1"/>
+            <w:tabs>
+              <w:tab w:val="right" w:leader="dot" w:pos="9062"/>
+            </w:tabs>
+            <w:rPr>
+              <w:rFonts w:eastAsiaTheme="minorEastAsia" w:cstheme="minorBidi"/>
+              <w:b w:val="0"/>
+              <w:bCs w:val="0"/>
+              <w:noProof/>
+              <w:sz w:val="24"/>
+              <w:szCs w:val="24"/>
+              <w:lang w:eastAsia="nl-NL"/>
+            </w:rPr>
+          </w:pPr>
+          <w:hyperlink w:anchor="_Toc138167327" w:history="1">
+            <w:r>
+              <w:rPr>
+                <w:rStyle w:val="Hyperlink"/>
+                <w:noProof/>
+                <w:lang w:val="en-US"/>
+              </w:rPr>
+              <w:t>How</w:t>
+            </w:r>
+            <w:r>
+              <w:rPr>
+                <w:noProof/>
+                <w:webHidden/>
+              </w:rPr>
+              <w:tab/>
+            </w:r>
+            <w:r>
+              <w:rPr>
+                <w:noProof/>
+                <w:webHidden/>
+              </w:rPr>
+              <w:fldChar w:fldCharType="begin"/>
+            </w:r>
+            <w:r>
+              <w:rPr>
+                <w:noProof/>
+                <w:webHidden/>
+              </w:rPr>
+              <w:instrText xml:space="preserve"> PAGEREF _Toc138167327 \h </w:instrText>
+            </w:r>
+            <w:r>
+              <w:rPr>
+                <w:noProof/>
+                <w:webHidden/>
+              </w:rPr>
+            </w:r>
+            <w:r>
+              <w:rPr>
+                <w:noProof/>
+                <w:webHidden/>
+              </w:rPr>
+              <w:fldChar w:fldCharType="separate"/>
+            </w:r>
+            <w:r>
+              <w:rPr>
+                <w:noProof/>
+                <w:webHidden/>
+              </w:rPr>
+              <w:t>2</w:t>
+            </w:r>
+            <w:r>
+              <w:rPr>
+                <w:noProof/>
+                <w:webHidden/>
+              </w:rPr>
+              <w:fldChar w:fldCharType="end"/>
+            </w:r>
+          </w:hyperlink>
+        </w:p>
+        <w:p>
+          <w:pPr>
+            <w:pStyle w:val="Inhopg1"/>
+            <w:tabs>
+              <w:tab w:val="right" w:leader="dot" w:pos="9062"/>
+            </w:tabs>
+            <w:rPr>
+              <w:rFonts w:eastAsiaTheme="minorEastAsia" w:cstheme="minorBidi"/>
+              <w:b w:val="0"/>
+              <w:bCs w:val="0"/>
+              <w:noProof/>
+              <w:sz w:val="24"/>
+              <w:szCs w:val="24"/>
+              <w:lang w:eastAsia="nl-NL"/>
+            </w:rPr>
+          </w:pPr>
+          <w:hyperlink w:anchor="_Toc138167328" w:history="1">
+            <w:r>
+              <w:rPr>
+                <w:rStyle w:val="Hyperlink"/>
+                <w:noProof/>
+                <w:lang w:val="en-US"/>
+              </w:rPr>
+              <w:t>What is a PLC?</w:t>
+            </w:r>
+            <w:r>
+              <w:rPr>
+                <w:noProof/>
+                <w:webHidden/>
+              </w:rPr>
+              <w:tab/>
+            </w:r>
+            <w:r>
+              <w:rPr>
+                <w:noProof/>
+                <w:webHidden/>
+              </w:rPr>
+              <w:fldChar w:fldCharType="begin"/>
+            </w:r>
+            <w:r>
+              <w:rPr>
+                <w:noProof/>
+                <w:webHidden/>
+              </w:rPr>
+              <w:instrText xml:space="preserve"> PAGEREF _Toc138167328 \h </w:instrText>
+            </w:r>
+            <w:r>
+              <w:rPr>
+                <w:noProof/>
+                <w:webHidden/>
+              </w:rPr>
+            </w:r>
+            <w:r>
+              <w:rPr>
+                <w:noProof/>
+                <w:webHidden/>
+              </w:rPr>
+              <w:fldChar w:fldCharType="separate"/>
+            </w:r>
+            <w:r>
+              <w:rPr>
+                <w:noProof/>
+                <w:webHidden/>
+              </w:rPr>
+              <w:t>3</w:t>
+            </w:r>
+            <w:r>
+              <w:rPr>
+                <w:noProof/>
+                <w:webHidden/>
+              </w:rPr>
+              <w:fldChar w:fldCharType="end"/>
+            </w:r>
+          </w:hyperlink>
+        </w:p>
+        <w:p>
+          <w:pPr>
+            <w:pStyle w:val="Inhopg1"/>
+            <w:tabs>
+              <w:tab w:val="right" w:leader="dot" w:pos="9062"/>
+            </w:tabs>
+            <w:rPr>
+              <w:rFonts w:eastAsiaTheme="minorEastAsia" w:cstheme="minorBidi"/>
+              <w:b w:val="0"/>
+              <w:bCs w:val="0"/>
+              <w:noProof/>
+              <w:sz w:val="24"/>
+              <w:szCs w:val="24"/>
+              <w:lang w:eastAsia="nl-NL"/>
+            </w:rPr>
+          </w:pPr>
+          <w:hyperlink w:anchor="_Toc138167329" w:history="1">
+            <w:r>
+              <w:rPr>
+                <w:rStyle w:val="Hyperlink"/>
+                <w:noProof/>
+                <w:lang w:val="en-US"/>
+              </w:rPr>
+              <w:t>What software is best for the Beckhoff PLC?</w:t>
+            </w:r>
+            <w:r>
+              <w:rPr>
+                <w:noProof/>
+                <w:webHidden/>
+              </w:rPr>
+              <w:tab/>
+            </w:r>
+            <w:r>
+              <w:rPr>
+                <w:noProof/>
+                <w:webHidden/>
+              </w:rPr>
+              <w:fldChar w:fldCharType="begin"/>
+            </w:r>
+            <w:r>
+              <w:rPr>
+                <w:noProof/>
+                <w:webHidden/>
+              </w:rPr>
+              <w:instrText xml:space="preserve"> PAGEREF _Toc138167329 \h </w:instrText>
+            </w:r>
+            <w:r>
+              <w:rPr>
+                <w:noProof/>
+                <w:webHidden/>
+              </w:rPr>
+            </w:r>
+            <w:r>
+              <w:rPr>
+                <w:noProof/>
+                <w:webHidden/>
+              </w:rPr>
+              <w:fldChar w:fldCharType="separate"/>
+            </w:r>
+            <w:r>
+              <w:rPr>
+                <w:noProof/>
+                <w:webHidden/>
+              </w:rPr>
+              <w:t>3</w:t>
+            </w:r>
+            <w:r>
+              <w:rPr>
+                <w:noProof/>
+                <w:webHidden/>
+              </w:rPr>
+              <w:fldChar w:fldCharType="end"/>
+            </w:r>
+          </w:hyperlink>
+        </w:p>
+        <w:p>
+          <w:pPr>
+            <w:pStyle w:val="Inhopg1"/>
+            <w:tabs>
+              <w:tab w:val="right" w:leader="dot" w:pos="9062"/>
+            </w:tabs>
+            <w:rPr>
+              <w:rFonts w:eastAsiaTheme="minorEastAsia" w:cstheme="minorBidi"/>
+              <w:b w:val="0"/>
+              <w:bCs w:val="0"/>
+              <w:noProof/>
+              <w:sz w:val="24"/>
+              <w:szCs w:val="24"/>
+              <w:lang w:eastAsia="nl-NL"/>
+            </w:rPr>
+          </w:pPr>
+          <w:hyperlink w:anchor="_Toc138167330" w:history="1">
+            <w:r>
+              <w:rPr>
+                <w:rStyle w:val="Hyperlink"/>
+                <w:noProof/>
+                <w:lang w:val="en-US"/>
+              </w:rPr>
+              <w:t>How to get the software for the Beckhoff PLC?</w:t>
+            </w:r>
+            <w:r>
+              <w:rPr>
+                <w:noProof/>
+                <w:webHidden/>
+              </w:rPr>
+              <w:tab/>
+            </w:r>
+            <w:r>
+              <w:rPr>
+                <w:noProof/>
+                <w:webHidden/>
+              </w:rPr>
+              <w:fldChar w:fldCharType="begin"/>
+            </w:r>
+            <w:r>
+              <w:rPr>
+                <w:noProof/>
+                <w:webHidden/>
+              </w:rPr>
+              <w:instrText xml:space="preserve"> PAGEREF _Toc138167330 \h </w:instrText>
+            </w:r>
+            <w:r>
+              <w:rPr>
+                <w:noProof/>
+                <w:webHidden/>
+              </w:rPr>
+            </w:r>
+            <w:r>
+              <w:rPr>
+                <w:noProof/>
+                <w:webHidden/>
+              </w:rPr>
+              <w:fldChar w:fldCharType="separate"/>
+            </w:r>
+            <w:r>
+              <w:rPr>
+                <w:noProof/>
+                <w:webHidden/>
+              </w:rPr>
+              <w:t>3</w:t>
+            </w:r>
+            <w:r>
+              <w:rPr>
+                <w:noProof/>
+                <w:webHidden/>
+              </w:rPr>
+              <w:fldChar w:fldCharType="end"/>
+            </w:r>
+          </w:hyperlink>
+        </w:p>
+        <w:p>
+          <w:pPr>
+            <w:pStyle w:val="Inhopg1"/>
+            <w:tabs>
+              <w:tab w:val="right" w:leader="dot" w:pos="9062"/>
+            </w:tabs>
+            <w:rPr>
+              <w:rFonts w:eastAsiaTheme="minorEastAsia" w:cstheme="minorBidi"/>
+              <w:b w:val="0"/>
+              <w:bCs w:val="0"/>
+              <w:noProof/>
+              <w:sz w:val="24"/>
+              <w:szCs w:val="24"/>
+              <w:lang w:eastAsia="nl-NL"/>
+            </w:rPr>
+          </w:pPr>
+          <w:hyperlink w:anchor="_Toc138167331" w:history="1">
+            <w:r>
+              <w:rPr>
+                <w:rStyle w:val="Hyperlink"/>
+                <w:noProof/>
+                <w:lang w:val="en-US"/>
+              </w:rPr>
+              <w:t>How to connect your device with the Beckhoff PLC?</w:t>
+            </w:r>
+            <w:r>
+              <w:rPr>
+                <w:noProof/>
+                <w:webHidden/>
+              </w:rPr>
+              <w:tab/>
+            </w:r>
+            <w:r>
+              <w:rPr>
+                <w:noProof/>
+                <w:webHidden/>
+              </w:rPr>
+              <w:fldChar w:fldCharType="begin"/>
+            </w:r>
+            <w:r>
+              <w:rPr>
+                <w:noProof/>
+                <w:webHidden/>
+              </w:rPr>
+              <w:instrText xml:space="preserve"> PAGEREF _Toc138167331 \h </w:instrText>
+            </w:r>
+            <w:r>
+              <w:rPr>
+                <w:noProof/>
+                <w:webHidden/>
+              </w:rPr>
+            </w:r>
+            <w:r>
+              <w:rPr>
+                <w:noProof/>
+                <w:webHidden/>
+              </w:rPr>
+              <w:fldChar w:fldCharType="separate"/>
+            </w:r>
+            <w:r>
+              <w:rPr>
+                <w:noProof/>
+                <w:webHidden/>
+              </w:rPr>
+              <w:t>4</w:t>
+            </w:r>
+            <w:r>
+              <w:rPr>
+                <w:noProof/>
+                <w:webHidden/>
+              </w:rPr>
+              <w:fldChar w:fldCharType="end"/>
+            </w:r>
+          </w:hyperlink>
+        </w:p>
+        <w:p>
+          <w:pPr>
+            <w:pStyle w:val="Inhopg2"/>
+            <w:tabs>
+              <w:tab w:val="right" w:leader="dot" w:pos="9062"/>
+            </w:tabs>
+            <w:rPr>
+              <w:rFonts w:eastAsiaTheme="minorEastAsia" w:cstheme="minorBidi"/>
+              <w:i w:val="0"/>
+              <w:iCs w:val="0"/>
+              <w:noProof/>
+              <w:sz w:val="24"/>
+              <w:szCs w:val="24"/>
+              <w:lang w:eastAsia="nl-NL"/>
+            </w:rPr>
+          </w:pPr>
+          <w:hyperlink w:anchor="_Toc138167332" w:history="1">
+            <w:r>
+              <w:rPr>
+                <w:rStyle w:val="Hyperlink"/>
+                <w:noProof/>
+                <w:lang w:val="en-US"/>
+              </w:rPr>
+              <w:t>Ethernet IP</w:t>
+            </w:r>
+            <w:r>
+              <w:rPr>
+                <w:noProof/>
+                <w:webHidden/>
+              </w:rPr>
+              <w:tab/>
+            </w:r>
+            <w:r>
+              <w:rPr>
+                <w:noProof/>
+                <w:webHidden/>
+              </w:rPr>
+              <w:fldChar w:fldCharType="begin"/>
+            </w:r>
+            <w:r>
+              <w:rPr>
+                <w:noProof/>
+                <w:webHidden/>
+              </w:rPr>
+              <w:instrText xml:space="preserve"> PAGEREF _Toc138167332 \h </w:instrText>
+            </w:r>
+            <w:r>
+              <w:rPr>
+                <w:noProof/>
+                <w:webHidden/>
+              </w:rPr>
+            </w:r>
+            <w:r>
+              <w:rPr>
+                <w:noProof/>
+                <w:webHidden/>
+              </w:rPr>
+              <w:fldChar w:fldCharType="separate"/>
+            </w:r>
+            <w:r>
+              <w:rPr>
+                <w:noProof/>
+                <w:webHidden/>
+              </w:rPr>
+              <w:t>4</w:t>
+            </w:r>
+            <w:r>
+              <w:rPr>
+                <w:noProof/>
+                <w:webHidden/>
+              </w:rPr>
+              <w:fldChar w:fldCharType="end"/>
+            </w:r>
+          </w:hyperlink>
+        </w:p>
+        <w:p>
+          <w:pPr>
+            <w:pStyle w:val="Inhopg2"/>
+            <w:tabs>
+              <w:tab w:val="right" w:leader="dot" w:pos="9062"/>
+            </w:tabs>
+            <w:rPr>
+              <w:rFonts w:eastAsiaTheme="minorEastAsia" w:cstheme="minorBidi"/>
+              <w:i w:val="0"/>
+              <w:iCs w:val="0"/>
+              <w:noProof/>
+              <w:sz w:val="24"/>
+              <w:szCs w:val="24"/>
+              <w:lang w:eastAsia="nl-NL"/>
+            </w:rPr>
+          </w:pPr>
+          <w:hyperlink w:anchor="_Toc138167333" w:history="1">
+            <w:r>
+              <w:rPr>
+                <w:rStyle w:val="Hyperlink"/>
+                <w:noProof/>
+                <w:lang w:val="en-US"/>
+              </w:rPr>
+              <w:t>Windows</w:t>
+            </w:r>
+            <w:r>
+              <w:rPr>
+                <w:noProof/>
+                <w:webHidden/>
+              </w:rPr>
+              <w:tab/>
+            </w:r>
+            <w:r>
+              <w:rPr>
+                <w:noProof/>
+                <w:webHidden/>
+              </w:rPr>
+              <w:fldChar w:fldCharType="begin"/>
+            </w:r>
+            <w:r>
+              <w:rPr>
+                <w:noProof/>
+                <w:webHidden/>
+              </w:rPr>
+              <w:instrText xml:space="preserve"> PAGEREF _Toc138167333 \h </w:instrText>
+            </w:r>
+            <w:r>
+              <w:rPr>
+                <w:noProof/>
+                <w:webHidden/>
+              </w:rPr>
+            </w:r>
+            <w:r>
+              <w:rPr>
+                <w:noProof/>
+                <w:webHidden/>
+              </w:rPr>
+              <w:fldChar w:fldCharType="separate"/>
+            </w:r>
+            <w:r>
+              <w:rPr>
+                <w:noProof/>
+                <w:webHidden/>
+              </w:rPr>
+              <w:t>4</w:t>
+            </w:r>
+            <w:r>
+              <w:rPr>
+                <w:noProof/>
+                <w:webHidden/>
+              </w:rPr>
+              <w:fldChar w:fldCharType="end"/>
+            </w:r>
+          </w:hyperlink>
+        </w:p>
+        <w:p>
+          <w:pPr>
+            <w:pStyle w:val="Inhopg2"/>
+            <w:tabs>
+              <w:tab w:val="right" w:leader="dot" w:pos="9062"/>
+            </w:tabs>
+            <w:rPr>
+              <w:rFonts w:eastAsiaTheme="minorEastAsia" w:cstheme="minorBidi"/>
+              <w:i w:val="0"/>
+              <w:iCs w:val="0"/>
+              <w:noProof/>
+              <w:sz w:val="24"/>
+              <w:szCs w:val="24"/>
+              <w:lang w:eastAsia="nl-NL"/>
+            </w:rPr>
+          </w:pPr>
+          <w:hyperlink w:anchor="_Toc138167334" w:history="1">
+            <w:r>
+              <w:rPr>
+                <w:rStyle w:val="Hyperlink"/>
+                <w:noProof/>
+                <w:lang w:val="en-US"/>
+              </w:rPr>
+              <w:t>MacOS</w:t>
+            </w:r>
+            <w:r>
+              <w:rPr>
+                <w:noProof/>
+                <w:webHidden/>
+              </w:rPr>
+              <w:tab/>
+            </w:r>
+            <w:r>
+              <w:rPr>
+                <w:noProof/>
+                <w:webHidden/>
+              </w:rPr>
+              <w:fldChar w:fldCharType="begin"/>
+            </w:r>
+            <w:r>
+              <w:rPr>
+                <w:noProof/>
+                <w:webHidden/>
+              </w:rPr>
+              <w:instrText xml:space="preserve"> PAGEREF _Toc138167334 \h </w:instrText>
+            </w:r>
+            <w:r>
+              <w:rPr>
+                <w:noProof/>
+                <w:webHidden/>
+              </w:rPr>
+            </w:r>
+            <w:r>
+              <w:rPr>
+                <w:noProof/>
+                <w:webHidden/>
+              </w:rPr>
+              <w:fldChar w:fldCharType="separate"/>
+            </w:r>
+            <w:r>
+              <w:rPr>
+                <w:noProof/>
+                <w:webHidden/>
+              </w:rPr>
+              <w:t>4</w:t>
+            </w:r>
+            <w:r>
+              <w:rPr>
+                <w:noProof/>
+                <w:webHidden/>
+              </w:rPr>
+              <w:fldChar w:fldCharType="end"/>
+            </w:r>
+          </w:hyperlink>
+        </w:p>
+        <w:p>
+          <w:pPr>
+            <w:pStyle w:val="Inhopg1"/>
+            <w:tabs>
+              <w:tab w:val="right" w:leader="dot" w:pos="9062"/>
+            </w:tabs>
+            <w:rPr>
+              <w:rFonts w:eastAsiaTheme="minorEastAsia" w:cstheme="minorBidi"/>
+              <w:b w:val="0"/>
+              <w:bCs w:val="0"/>
+              <w:noProof/>
+              <w:sz w:val="24"/>
+              <w:szCs w:val="24"/>
+              <w:lang w:eastAsia="nl-NL"/>
+            </w:rPr>
+          </w:pPr>
+          <w:hyperlink w:anchor="_Toc138167335" w:history="1">
+            <w:r>
+              <w:rPr>
+                <w:rStyle w:val="Hyperlink"/>
+                <w:noProof/>
+                <w:lang w:val="en-US"/>
+              </w:rPr>
+              <w:t>How to run code on a Beckhoff PLC?</w:t>
+            </w:r>
+            <w:r>
+              <w:rPr>
+                <w:noProof/>
+                <w:webHidden/>
+              </w:rPr>
+              <w:tab/>
+            </w:r>
+            <w:r>
+              <w:rPr>
+                <w:noProof/>
+                <w:webHidden/>
+              </w:rPr>
+              <w:fldChar w:fldCharType="begin"/>
+            </w:r>
+            <w:r>
+              <w:rPr>
+                <w:noProof/>
+                <w:webHidden/>
+              </w:rPr>
+              <w:instrText xml:space="preserve"> PAGEREF _Toc138167335 \h </w:instrText>
+            </w:r>
+            <w:r>
+              <w:rPr>
+                <w:noProof/>
+                <w:webHidden/>
+              </w:rPr>
+            </w:r>
+            <w:r>
+              <w:rPr>
+                <w:noProof/>
+                <w:webHidden/>
+              </w:rPr>
+              <w:fldChar w:fldCharType="separate"/>
+            </w:r>
+            <w:r>
+              <w:rPr>
+                <w:noProof/>
+                <w:webHidden/>
+              </w:rPr>
+              <w:t>5</w:t>
+            </w:r>
+            <w:r>
+              <w:rPr>
+                <w:noProof/>
+                <w:webHidden/>
+              </w:rPr>
+              <w:fldChar w:fldCharType="end"/>
+            </w:r>
+          </w:hyperlink>
+        </w:p>
+        <w:p>
+          <w:pPr>
+            <w:pStyle w:val="Inhopg1"/>
+            <w:tabs>
+              <w:tab w:val="right" w:leader="dot" w:pos="9062"/>
+            </w:tabs>
+            <w:rPr>
+              <w:rFonts w:eastAsiaTheme="minorEastAsia" w:cstheme="minorBidi"/>
+              <w:b w:val="0"/>
+              <w:bCs w:val="0"/>
+              <w:noProof/>
+              <w:sz w:val="24"/>
+              <w:szCs w:val="24"/>
+              <w:lang w:eastAsia="nl-NL"/>
+            </w:rPr>
+          </w:pPr>
+          <w:hyperlink w:anchor="_Toc138167336" w:history="1">
+            <w:r>
+              <w:rPr>
+                <w:rStyle w:val="Hyperlink"/>
+                <w:noProof/>
+                <w:lang w:val="en-US"/>
+              </w:rPr>
+              <w:t>Conclusion</w:t>
+            </w:r>
+            <w:r>
+              <w:rPr>
+                <w:noProof/>
+                <w:webHidden/>
+              </w:rPr>
+              <w:tab/>
+            </w:r>
+            <w:r>
+              <w:rPr>
+                <w:noProof/>
+                <w:webHidden/>
+              </w:rPr>
+              <w:fldChar w:fldCharType="begin"/>
+            </w:r>
+            <w:r>
+              <w:rPr>
+                <w:noProof/>
+                <w:webHidden/>
+              </w:rPr>
+              <w:instrText xml:space="preserve"> PAGEREF _Toc138167336 \h </w:instrText>
+            </w:r>
+            <w:r>
+              <w:rPr>
+                <w:noProof/>
+                <w:webHidden/>
+              </w:rPr>
+            </w:r>
+            <w:r>
+              <w:rPr>
+                <w:noProof/>
+                <w:webHidden/>
+              </w:rPr>
+              <w:fldChar w:fldCharType="separate"/>
+            </w:r>
+            <w:r>
+              <w:rPr>
+                <w:noProof/>
+                <w:webHidden/>
+              </w:rPr>
+              <w:t>6</w:t>
+            </w:r>
+            <w:r>
+              <w:rPr>
+                <w:noProof/>
+                <w:webHidden/>
+              </w:rPr>
+              <w:fldChar w:fldCharType="end"/>
+            </w:r>
+          </w:hyperlink>
+        </w:p>
+        <w:p>
+          <w:pPr>
+            <w:pStyle w:val="Inhopg1"/>
+            <w:tabs>
+              <w:tab w:val="right" w:leader="dot" w:pos="9062"/>
+            </w:tabs>
+            <w:rPr>
+              <w:rFonts w:eastAsiaTheme="minorEastAsia" w:cstheme="minorBidi"/>
+              <w:b w:val="0"/>
+              <w:bCs w:val="0"/>
+              <w:noProof/>
+              <w:sz w:val="24"/>
+              <w:szCs w:val="24"/>
+              <w:lang w:eastAsia="nl-NL"/>
+            </w:rPr>
+          </w:pPr>
+          <w:hyperlink w:anchor="_Toc138167337" w:history="1">
+            <w:r>
+              <w:rPr>
+                <w:rStyle w:val="Hyperlink"/>
+                <w:noProof/>
+                <w:lang w:val="en-US"/>
+              </w:rPr>
+              <w:t>Sources</w:t>
+            </w:r>
+            <w:r>
+              <w:rPr>
+                <w:noProof/>
+                <w:webHidden/>
+              </w:rPr>
+              <w:tab/>
+            </w:r>
+            <w:r>
+              <w:rPr>
+                <w:noProof/>
+                <w:webHidden/>
+              </w:rPr>
+              <w:fldChar w:fldCharType="begin"/>
+            </w:r>
+            <w:r>
+              <w:rPr>
+                <w:noProof/>
+                <w:webHidden/>
+              </w:rPr>
+              <w:instrText xml:space="preserve"> PAGEREF _Toc138167337 \h </w:instrText>
+            </w:r>
+            <w:r>
+              <w:rPr>
+                <w:noProof/>
+                <w:webHidden/>
+              </w:rPr>
+            </w:r>
+            <w:r>
+              <w:rPr>
+                <w:noProof/>
+                <w:webHidden/>
+              </w:rPr>
+              <w:fldChar w:fldCharType="separate"/>
+            </w:r>
+            <w:r>
+              <w:rPr>
+                <w:noProof/>
+                <w:webHidden/>
+              </w:rPr>
+              <w:t>6</w:t>
+            </w:r>
+            <w:r>
+              <w:rPr>
+                <w:noProof/>
+                <w:webHidden/>
+              </w:rPr>
+              <w:fldChar w:fldCharType="end"/>
+            </w:r>
+          </w:hyperlink>
+        </w:p>
+        <w:p>
+          <w:r>
+            <w:rPr>
+              <w:b/>
+              <w:bCs/>
+              <w:noProof/>
+            </w:rPr>
+            <w:fldChar w:fldCharType="end"/>
+          </w:r>
+        </w:p>
+      </w:sdtContent>
+    </w:sdt>
+    <w:p>
+      <w:pPr>
+        <w:rPr>
+          <w:rFonts w:asciiTheme="majorHAnsi" w:eastAsiaTheme="majorEastAsia" w:hAnsiTheme="majorHAnsi" w:cstheme="majorBidi"/>
+          <w:color w:val="2F5496" w:themeColor="accent1" w:themeShade="BF"/>
+          <w:sz w:val="32"/>
+          <w:szCs w:val="32"/>
+          <w:lang w:val="en-US"/>
+        </w:rPr>
+      </w:pPr>
+      <w:r>
+        <w:rPr>
+          <w:lang w:val="en-US"/>
+        </w:rPr>
+        <w:br w:type="page"/>
+      </w:r>
+    </w:p>
     <w:p>
       <w:pPr>
         <w:pStyle w:val="Kop1"/>
@@ -730,19 +1986,680 @@
           <w:lang w:val="en-US"/>
         </w:rPr>
       </w:pPr>
+      <w:bookmarkStart w:id="0" w:name="_Toc138167321"/>
       <w:r>
         <w:rPr>
           <w:lang w:val="en-US"/>
         </w:rPr>
         <w:lastRenderedPageBreak/>
-        <w:t>The setup of TwinC</w:t>
-      </w:r>
-      <w:r>
-        <w:rPr>
-          <w:lang w:val="en-US"/>
-        </w:rPr>
-        <w:t>AT</w:t>
-      </w:r>
+        <w:t>Introduction</w:t>
+      </w:r>
+      <w:bookmarkEnd w:id="0"/>
+    </w:p>
+    <w:p>
+      <w:pPr>
+        <w:rPr>
+          <w:lang w:val="en-US"/>
+        </w:rPr>
+      </w:pPr>
+      <w:r>
+        <w:rPr>
+          <w:lang w:val="en-US"/>
+        </w:rPr>
+        <w:t xml:space="preserve">This document will contain the research done to get to know the Beckhoff PLC. All research is done via the </w:t>
+      </w:r>
+      <w:hyperlink r:id="rId7" w:history="1">
+        <w:r>
+          <w:rPr>
+            <w:rStyle w:val="Hyperlink"/>
+            <w:lang w:val="en-US"/>
+          </w:rPr>
+          <w:t>DOT framework</w:t>
+        </w:r>
+      </w:hyperlink>
+      <w:r>
+        <w:rPr>
+          <w:lang w:val="en-US"/>
+        </w:rPr>
+        <w:t xml:space="preserve">, the sources will be listed at the end of this file and you will know what software to use, where to find it and how to use it with the Beckhoff PLC at the. </w:t>
+      </w:r>
+    </w:p>
+    <w:p>
+      <w:pPr>
+        <w:rPr>
+          <w:lang w:val="en-US"/>
+        </w:rPr>
+      </w:pPr>
+    </w:p>
+    <w:p>
+      <w:pPr>
+        <w:pStyle w:val="Kop1"/>
+        <w:rPr>
+          <w:lang w:val="en-US"/>
+        </w:rPr>
+      </w:pPr>
+      <w:bookmarkStart w:id="1" w:name="_Toc138167322"/>
+      <w:r>
+        <w:rPr>
+          <w:lang w:val="en-US"/>
+        </w:rPr>
+        <w:t>Questions</w:t>
+      </w:r>
+      <w:bookmarkEnd w:id="1"/>
+    </w:p>
+    <w:p>
+      <w:pPr>
+        <w:rPr>
+          <w:lang w:val="en-US"/>
+        </w:rPr>
+      </w:pPr>
+      <w:r>
+        <w:rPr>
+          <w:lang w:val="en-US"/>
+        </w:rPr>
+        <w:t>The sub questions consist out of smaller parts of the main question and questions that should be answered to understand the main question.</w:t>
+      </w:r>
+    </w:p>
+    <w:p>
+      <w:pPr>
+        <w:pStyle w:val="Kop2"/>
+        <w:rPr>
+          <w:lang w:val="en-US"/>
+        </w:rPr>
+      </w:pPr>
+      <w:bookmarkStart w:id="2" w:name="_Toc138167323"/>
+      <w:r>
+        <w:rPr>
+          <w:lang w:val="en-US"/>
+        </w:rPr>
+        <w:t>Main question</w:t>
+      </w:r>
+      <w:bookmarkEnd w:id="2"/>
+    </w:p>
+    <w:p>
+      <w:pPr>
+        <w:pStyle w:val="Lijstalinea"/>
+        <w:numPr>
+          <w:ilvl w:val="0"/>
+          <w:numId w:val="3"/>
+        </w:numPr>
+        <w:rPr>
+          <w:lang w:val="en-US"/>
+        </w:rPr>
+      </w:pPr>
+      <w:r>
+        <w:rPr>
+          <w:lang w:val="en-US"/>
+        </w:rPr>
+        <w:t>How can you write software on a Beckhoff PLC</w:t>
+      </w:r>
+      <w:r>
+        <w:rPr>
+          <w:lang w:val="en-US"/>
+        </w:rPr>
+        <w:t>?</w:t>
+      </w:r>
+    </w:p>
+    <w:p>
+      <w:pPr>
+        <w:pStyle w:val="Kop2"/>
+        <w:rPr>
+          <w:lang w:val="en-US"/>
+        </w:rPr>
+      </w:pPr>
+      <w:bookmarkStart w:id="3" w:name="_Toc138167324"/>
+      <w:r>
+        <w:rPr>
+          <w:lang w:val="en-US"/>
+        </w:rPr>
+        <w:t>Sub questions</w:t>
+      </w:r>
+      <w:bookmarkEnd w:id="3"/>
+    </w:p>
+    <w:p>
+      <w:pPr>
+        <w:pStyle w:val="Lijstalinea"/>
+        <w:numPr>
+          <w:ilvl w:val="0"/>
+          <w:numId w:val="3"/>
+        </w:numPr>
+        <w:rPr>
+          <w:lang w:val="en-US"/>
+        </w:rPr>
+      </w:pPr>
+      <w:r>
+        <w:rPr>
+          <w:lang w:val="en-US"/>
+        </w:rPr>
+        <w:t>What is a PLC?</w:t>
+      </w:r>
+    </w:p>
+    <w:p>
+      <w:pPr>
+        <w:pStyle w:val="Lijstalinea"/>
+        <w:numPr>
+          <w:ilvl w:val="0"/>
+          <w:numId w:val="3"/>
+        </w:numPr>
+        <w:rPr>
+          <w:lang w:val="en-US"/>
+        </w:rPr>
+      </w:pPr>
+      <w:r>
+        <w:rPr>
+          <w:lang w:val="en-US"/>
+        </w:rPr>
+        <w:t xml:space="preserve">What software </w:t>
+      </w:r>
+      <w:r>
+        <w:rPr>
+          <w:lang w:val="en-US"/>
+        </w:rPr>
+        <w:t>is best for</w:t>
+      </w:r>
+      <w:r>
+        <w:rPr>
+          <w:lang w:val="en-US"/>
+        </w:rPr>
+        <w:t xml:space="preserve"> the Beckhoff PLC?</w:t>
+      </w:r>
+    </w:p>
+    <w:p>
+      <w:pPr>
+        <w:pStyle w:val="Lijstalinea"/>
+        <w:numPr>
+          <w:ilvl w:val="0"/>
+          <w:numId w:val="3"/>
+        </w:numPr>
+        <w:rPr>
+          <w:lang w:val="en-US"/>
+        </w:rPr>
+      </w:pPr>
+      <w:r>
+        <w:rPr>
+          <w:lang w:val="en-US"/>
+        </w:rPr>
+        <w:t>How to get the software for the Beckhoff PLC?</w:t>
+      </w:r>
+    </w:p>
+    <w:p>
+      <w:pPr>
+        <w:pStyle w:val="Lijstalinea"/>
+        <w:numPr>
+          <w:ilvl w:val="0"/>
+          <w:numId w:val="3"/>
+        </w:numPr>
+        <w:rPr>
+          <w:lang w:val="en-US"/>
+        </w:rPr>
+      </w:pPr>
+      <w:r>
+        <w:rPr>
+          <w:lang w:val="en-US"/>
+        </w:rPr>
+        <w:t>How to connect your device with the Beckhoff PLC?</w:t>
+      </w:r>
+    </w:p>
+    <w:p>
+      <w:pPr>
+        <w:pStyle w:val="Lijstalinea"/>
+        <w:numPr>
+          <w:ilvl w:val="0"/>
+          <w:numId w:val="3"/>
+        </w:numPr>
+        <w:rPr>
+          <w:lang w:val="en-US"/>
+        </w:rPr>
+      </w:pPr>
+      <w:r>
+        <w:rPr>
+          <w:lang w:val="en-US"/>
+        </w:rPr>
+        <w:t>How run the code on the Beckhoff PLC?</w:t>
+      </w:r>
+    </w:p>
+    <w:p>
+      <w:pPr>
+        <w:rPr>
+          <w:lang w:val="en-US"/>
+        </w:rPr>
+      </w:pPr>
+    </w:p>
+    <w:p>
+      <w:pPr>
+        <w:pStyle w:val="Kop1"/>
+        <w:rPr>
+          <w:lang w:val="en-US"/>
+        </w:rPr>
+      </w:pPr>
+      <w:bookmarkStart w:id="4" w:name="_Toc138167325"/>
+      <w:r>
+        <w:rPr>
+          <w:lang w:val="en-US"/>
+        </w:rPr>
+        <w:t>What</w:t>
+      </w:r>
+      <w:bookmarkEnd w:id="4"/>
+    </w:p>
+    <w:p>
+      <w:pPr>
+        <w:rPr>
+          <w:lang w:val="en-US"/>
+        </w:rPr>
+      </w:pPr>
+      <w:r>
+        <w:rPr>
+          <w:lang w:val="en-US"/>
+        </w:rPr>
+        <w:t xml:space="preserve">During the research for this </w:t>
+      </w:r>
+      <w:r>
+        <w:rPr>
+          <w:lang w:val="en-US"/>
+        </w:rPr>
+        <w:t>document,</w:t>
+      </w:r>
+      <w:r>
+        <w:rPr>
+          <w:lang w:val="en-US"/>
+        </w:rPr>
+        <w:t xml:space="preserve"> I will be using existing documentation and use Beckhoff as main source since we are using their product so their documentation will be most complete. I will also check </w:t>
+      </w:r>
+      <w:r>
+        <w:rPr>
+          <w:lang w:val="en-US"/>
+        </w:rPr>
+        <w:t>their</w:t>
+      </w:r>
+      <w:r>
+        <w:rPr>
+          <w:lang w:val="en-US"/>
+        </w:rPr>
+        <w:t xml:space="preserve"> claims </w:t>
+      </w:r>
+      <w:r>
+        <w:rPr>
+          <w:lang w:val="en-US"/>
+        </w:rPr>
+        <w:t>with other sources so that I can be confident that what Beckhoff stated is indeed true.</w:t>
+      </w:r>
+    </w:p>
+    <w:p>
+      <w:pPr>
+        <w:pStyle w:val="Kop1"/>
+        <w:rPr>
+          <w:lang w:val="en-US"/>
+        </w:rPr>
+      </w:pPr>
+      <w:bookmarkStart w:id="5" w:name="_Toc138167326"/>
+      <w:r>
+        <w:rPr>
+          <w:lang w:val="en-US"/>
+        </w:rPr>
+        <w:t>Why</w:t>
+      </w:r>
+      <w:bookmarkEnd w:id="5"/>
+    </w:p>
+    <w:p>
+      <w:pPr>
+        <w:rPr>
+          <w:lang w:val="en-US"/>
+        </w:rPr>
+      </w:pPr>
+      <w:r>
+        <w:rPr>
+          <w:lang w:val="en-US"/>
+        </w:rPr>
+        <w:t xml:space="preserve">Using a PLC is completely new to </w:t>
+      </w:r>
+      <w:r>
+        <w:rPr>
+          <w:lang w:val="en-US"/>
+        </w:rPr>
+        <w:t>me</w:t>
+      </w:r>
+      <w:r>
+        <w:rPr>
+          <w:lang w:val="en-US"/>
+        </w:rPr>
+        <w:t xml:space="preserve">, so to be able to use one, </w:t>
+      </w:r>
+      <w:r>
+        <w:rPr>
+          <w:lang w:val="en-US"/>
+        </w:rPr>
+        <w:t>I</w:t>
+      </w:r>
+      <w:r>
+        <w:rPr>
+          <w:lang w:val="en-US"/>
+        </w:rPr>
+        <w:t xml:space="preserve"> will have to</w:t>
+      </w:r>
+      <w:r>
+        <w:rPr>
+          <w:lang w:val="en-US"/>
+        </w:rPr>
+        <w:t xml:space="preserve"> know more about what it is and how to use it.</w:t>
+      </w:r>
+      <w:r>
+        <w:rPr>
+          <w:lang w:val="en-US"/>
+        </w:rPr>
+        <w:t xml:space="preserve"> Computers have all kinds of specific needs or details that must be known before writing any code. For example, does the PLC have built in timers or does it run on multiple treads?</w:t>
+      </w:r>
+    </w:p>
+    <w:p>
+      <w:pPr>
+        <w:rPr>
+          <w:lang w:val="en-US"/>
+        </w:rPr>
+      </w:pPr>
+      <w:r>
+        <w:rPr>
+          <w:lang w:val="en-US"/>
+        </w:rPr>
+        <w:t xml:space="preserve">It is safer for the machine and for us to check this before using it. </w:t>
+      </w:r>
+    </w:p>
+    <w:p>
+      <w:pPr>
+        <w:rPr>
+          <w:lang w:val="en-US"/>
+        </w:rPr>
+      </w:pPr>
+    </w:p>
+    <w:p>
+      <w:pPr>
+        <w:pStyle w:val="Kop1"/>
+        <w:rPr>
+          <w:lang w:val="en-US"/>
+        </w:rPr>
+      </w:pPr>
+      <w:bookmarkStart w:id="6" w:name="_Toc138167327"/>
+      <w:r>
+        <w:rPr>
+          <w:lang w:val="en-US"/>
+        </w:rPr>
+        <w:t>How</w:t>
+      </w:r>
+      <w:bookmarkEnd w:id="6"/>
+    </w:p>
+    <w:p>
+      <w:pPr>
+        <w:rPr>
+          <w:lang w:val="en-US"/>
+        </w:rPr>
+      </w:pPr>
+      <w:r>
+        <w:rPr>
+          <w:lang w:val="en-US"/>
+        </w:rPr>
+        <w:t xml:space="preserve">I will be doing research on already known subjects, so most of my research will be done using the </w:t>
+      </w:r>
+      <w:proofErr w:type="gramStart"/>
+      <w:r>
+        <w:rPr>
+          <w:lang w:val="en-US"/>
+        </w:rPr>
+        <w:t>Library</w:t>
+      </w:r>
+      <w:proofErr w:type="gramEnd"/>
+      <w:r>
+        <w:rPr>
+          <w:lang w:val="en-US"/>
+        </w:rPr>
+        <w:t xml:space="preserve"> method. After searching the answers on all questions, I will check the usability of the information I found using the Field and Lab methods of the DOT framework. The </w:t>
+      </w:r>
+      <w:proofErr w:type="gramStart"/>
+      <w:r>
+        <w:rPr>
+          <w:lang w:val="en-US"/>
+        </w:rPr>
+        <w:t>Library</w:t>
+      </w:r>
+      <w:proofErr w:type="gramEnd"/>
+      <w:r>
+        <w:rPr>
+          <w:lang w:val="en-US"/>
+        </w:rPr>
+        <w:t xml:space="preserve"> research will be done existing documentation and community discussions about the subject.</w:t>
+      </w:r>
+    </w:p>
+    <w:p>
+      <w:pPr>
+        <w:rPr>
+          <w:lang w:val="en-US"/>
+        </w:rPr>
+      </w:pPr>
+      <w:r>
+        <w:rPr>
+          <w:lang w:val="en-US"/>
+        </w:rPr>
+        <w:br w:type="page"/>
+      </w:r>
+    </w:p>
+    <w:p>
+      <w:pPr>
+        <w:pStyle w:val="Kop1"/>
+        <w:rPr>
+          <w:lang w:val="en-US"/>
+        </w:rPr>
+      </w:pPr>
+      <w:bookmarkStart w:id="7" w:name="_Toc138167328"/>
+      <w:r>
+        <w:rPr>
+          <w:noProof/>
+        </w:rPr>
+        <w:lastRenderedPageBreak/>
+        <w:drawing>
+          <wp:anchor distT="0" distB="0" distL="114300" distR="114300" simplePos="0" relativeHeight="251667456" behindDoc="0" locked="0" layoutInCell="1" allowOverlap="1" wp14:anchorId="13EC69CF" wp14:editId="792DBED4">
+            <wp:simplePos x="0" y="0"/>
+            <wp:positionH relativeFrom="column">
+              <wp:posOffset>4583674</wp:posOffset>
+            </wp:positionH>
+            <wp:positionV relativeFrom="paragraph">
+              <wp:posOffset>0</wp:posOffset>
+            </wp:positionV>
+            <wp:extent cx="1635125" cy="2032000"/>
+            <wp:effectExtent l="0" t="0" r="3175" b="0"/>
+            <wp:wrapSquare wrapText="bothSides"/>
+            <wp:docPr id="1615473942" name="Afbeelding 1" descr="What is PLC: programmable logic controller"/>
+            <wp:cNvGraphicFramePr>
+              <a:graphicFrameLocks xmlns:a="http://schemas.openxmlformats.org/drawingml/2006/main" noChangeAspect="1"/>
+            </wp:cNvGraphicFramePr>
+            <a:graphic xmlns:a="http://schemas.openxmlformats.org/drawingml/2006/main">
+              <a:graphicData uri="http://schemas.openxmlformats.org/drawingml/2006/picture">
+                <pic:pic xmlns:pic="http://schemas.openxmlformats.org/drawingml/2006/picture">
+                  <pic:nvPicPr>
+                    <pic:cNvPr id="0" name="Picture 1" descr="What is PLC: programmable logic controller"/>
+                    <pic:cNvPicPr>
+                      <a:picLocks noChangeAspect="1" noChangeArrowheads="1"/>
+                    </pic:cNvPicPr>
+                  </pic:nvPicPr>
+                  <pic:blipFill>
+                    <a:blip r:embed="rId8" cstate="print">
+                      <a:extLst>
+                        <a:ext uri="{28A0092B-C50C-407E-A947-70E740481C1C}">
+                          <a14:useLocalDpi xmlns:a14="http://schemas.microsoft.com/office/drawing/2010/main" val="0"/>
+                        </a:ext>
+                      </a:extLst>
+                    </a:blip>
+                    <a:srcRect/>
+                    <a:stretch>
+                      <a:fillRect/>
+                    </a:stretch>
+                  </pic:blipFill>
+                  <pic:spPr bwMode="auto">
+                    <a:xfrm>
+                      <a:off x="0" y="0"/>
+                      <a:ext cx="1635125" cy="2032000"/>
+                    </a:xfrm>
+                    <a:prstGeom prst="rect">
+                      <a:avLst/>
+                    </a:prstGeom>
+                    <a:noFill/>
+                    <a:ln>
+                      <a:noFill/>
+                    </a:ln>
+                  </pic:spPr>
+                </pic:pic>
+              </a:graphicData>
+            </a:graphic>
+            <wp14:sizeRelH relativeFrom="page">
+              <wp14:pctWidth>0</wp14:pctWidth>
+            </wp14:sizeRelH>
+            <wp14:sizeRelV relativeFrom="page">
+              <wp14:pctHeight>0</wp14:pctHeight>
+            </wp14:sizeRelV>
+          </wp:anchor>
+        </w:drawing>
+      </w:r>
+      <w:r>
+        <w:rPr>
+          <w:lang w:val="en-US"/>
+        </w:rPr>
+        <w:t>What is a PLC?</w:t>
+      </w:r>
+      <w:bookmarkEnd w:id="7"/>
+    </w:p>
+    <w:p>
+      <w:pPr>
+        <w:rPr>
+          <w:lang w:val="en-US"/>
+        </w:rPr>
+      </w:pPr>
+      <w:r>
+        <w:rPr>
+          <w:lang w:val="en-US"/>
+        </w:rPr>
+        <w:t xml:space="preserve">A PLC (Programmable Logic Controller) is a PC specially made for the industrial automation of all kinds of processes. I </w:t>
+      </w:r>
+      <w:r>
+        <w:rPr>
+          <w:lang w:val="en-US"/>
+        </w:rPr>
+        <w:t>found on multiple sources that the most important difference with a PC is that the PLC is much saver and can almost not crash when in a process. For the industrial automation a very important aspect might indeed be that the process does not stop because of a wrong use of process storage a value that becomes too big.</w:t>
+      </w:r>
+    </w:p>
+    <w:p>
+      <w:pPr>
+        <w:rPr>
+          <w:lang w:val="en-US"/>
+        </w:rPr>
+      </w:pPr>
+    </w:p>
+    <w:p>
+      <w:pPr>
+        <w:rPr>
+          <w:lang w:val="en-US"/>
+        </w:rPr>
+      </w:pPr>
+      <w:r>
+        <w:rPr>
+          <w:lang w:val="en-US"/>
+        </w:rPr>
+        <w:t>On a PLC all parameters will be created and set before running the program, this makes it impossible for the program to crash during runtime because of a storage error. A PLC can communicate with the outside world using I/O pins and Ethernet or any other extensions. The PLC can add extensions to its existing format by just adding a new brick to the PLC, this makes it very useful in an industrial area.</w:t>
+      </w:r>
+    </w:p>
+    <w:p>
+      <w:pPr>
+        <w:rPr>
+          <w:b/>
+          <w:bCs/>
+          <w:lang w:val="en-US"/>
+        </w:rPr>
+      </w:pPr>
+      <w:r>
+        <w:rPr>
+          <w:b/>
+          <w:bCs/>
+          <w:lang w:val="en-US"/>
+        </w:rPr>
+        <w:t>Source¹</w:t>
+      </w:r>
+    </w:p>
+    <w:p>
+      <w:pPr>
+        <w:rPr>
+          <w:b/>
+          <w:bCs/>
+          <w:lang w:val="en-US"/>
+        </w:rPr>
+      </w:pPr>
+    </w:p>
+    <w:p>
+      <w:pPr>
+        <w:pStyle w:val="Kop1"/>
+        <w:rPr>
+          <w:lang w:val="en-US"/>
+        </w:rPr>
+      </w:pPr>
+      <w:bookmarkStart w:id="8" w:name="_Toc138167329"/>
+      <w:r>
+        <w:rPr>
+          <w:lang w:val="en-US"/>
+        </w:rPr>
+        <w:t>What software is best for the Beckhoff PLC?</w:t>
+      </w:r>
+      <w:bookmarkEnd w:id="8"/>
+    </w:p>
+    <w:p>
+      <w:pPr>
+        <w:rPr>
+          <w:lang w:val="en-US"/>
+        </w:rPr>
+      </w:pPr>
+      <w:r>
+        <w:rPr>
+          <w:lang w:val="en-US"/>
+        </w:rPr>
+        <w:t xml:space="preserve">I have been searching for multiple software programs to be used on the Beckhoff PLC. It seems though that TwinCAT is the only available software on the marked, the software is also from </w:t>
+      </w:r>
+      <w:proofErr w:type="gramStart"/>
+      <w:r>
+        <w:rPr>
+          <w:lang w:val="en-US"/>
+        </w:rPr>
+        <w:t>Beckhoff</w:t>
+      </w:r>
+      <w:proofErr w:type="gramEnd"/>
+      <w:r>
+        <w:rPr>
+          <w:lang w:val="en-US"/>
+        </w:rPr>
+        <w:t xml:space="preserve"> and it seems that Beckhoff does not want any other options for their device. </w:t>
+      </w:r>
+      <w:r>
+        <w:rPr>
+          <w:lang w:val="en-US"/>
+        </w:rPr>
+        <w:br/>
+        <w:t>I thought there might be some jailbreak options but even on that spectrum is no written source. TwinCAT comes out as the best software for the Beckhoff PLC, but meanly because it is the only compatible software on the market wright now.</w:t>
+      </w:r>
+    </w:p>
+    <w:p>
+      <w:pPr>
+        <w:rPr>
+          <w:lang w:val="en-US"/>
+        </w:rPr>
+      </w:pPr>
+    </w:p>
+    <w:p>
+      <w:pPr>
+        <w:pStyle w:val="Kop1"/>
+        <w:rPr>
+          <w:lang w:val="en-US"/>
+        </w:rPr>
+      </w:pPr>
+      <w:bookmarkStart w:id="9" w:name="_Toc138167330"/>
+      <w:r>
+        <w:rPr>
+          <w:lang w:val="en-US"/>
+        </w:rPr>
+        <w:t>How to get the software for the Beckhoff PLC?</w:t>
+      </w:r>
+      <w:bookmarkEnd w:id="9"/>
     </w:p>
     <w:p>
       <w:pPr>
@@ -1012,7 +2929,7 @@
                     <pic:cNvPicPr/>
                   </pic:nvPicPr>
                   <pic:blipFill>
-                    <a:blip r:embed="rId6" cstate="print">
+                    <a:blip r:embed="rId9" cstate="print">
                       <a:extLst>
                         <a:ext uri="{28A0092B-C50C-407E-A947-70E740481C1C}">
                           <a14:useLocalDpi xmlns:a14="http://schemas.microsoft.com/office/drawing/2010/main" val="0"/>
@@ -1141,9 +3058,19 @@
     <w:p>
       <w:pPr>
         <w:rPr>
-          <w:lang w:val="en-US"/>
-        </w:rPr>
-      </w:pPr>
+          <w:b/>
+          <w:bCs/>
+          <w:lang w:val="en-US"/>
+        </w:rPr>
+      </w:pPr>
+      <w:r>
+        <w:rPr>
+          <w:b/>
+          <w:bCs/>
+          <w:lang w:val="en-US"/>
+        </w:rPr>
+        <w:t>Source²</w:t>
+      </w:r>
     </w:p>
     <w:p>
       <w:pPr>
@@ -1152,11 +3079,13 @@
           <w:lang w:val="en-US"/>
         </w:rPr>
       </w:pPr>
+      <w:bookmarkStart w:id="10" w:name="_Toc138167331"/>
       <w:r>
         <w:rPr>
           <w:noProof/>
           <w:lang w:val="en-US"/>
         </w:rPr>
+        <w:lastRenderedPageBreak/>
         <w:drawing>
           <wp:anchor distT="0" distB="0" distL="114300" distR="114300" simplePos="0" relativeHeight="251664384" behindDoc="0" locked="0" layoutInCell="1" allowOverlap="1" wp14:anchorId="66A29FA8" wp14:editId="39AD2F5C">
             <wp:simplePos x="0" y="0"/>
@@ -1181,7 +3110,7 @@
                     <pic:cNvPicPr/>
                   </pic:nvPicPr>
                   <pic:blipFill>
-                    <a:blip r:embed="rId7" cstate="print">
+                    <a:blip r:embed="rId10" cstate="print">
                       <a:extLst>
                         <a:ext uri="{28A0092B-C50C-407E-A947-70E740481C1C}">
                           <a14:useLocalDpi xmlns:a14="http://schemas.microsoft.com/office/drawing/2010/main" val="0"/>
@@ -1217,8 +3146,150 @@
         <w:rPr>
           <w:lang w:val="en-US"/>
         </w:rPr>
-        <w:t>Connecting the PLC</w:t>
-      </w:r>
+        <w:t>How to connect your device with the Beckhoff PLC?</w:t>
+      </w:r>
+      <w:bookmarkEnd w:id="10"/>
+    </w:p>
+    <w:p>
+      <w:pPr>
+        <w:rPr>
+          <w:lang w:val="en-US"/>
+        </w:rPr>
+      </w:pPr>
+      <w:r>
+        <w:rPr>
+          <w:lang w:val="en-US"/>
+        </w:rPr>
+        <w:t xml:space="preserve">While there is not much information about running the TwinCAT software on a virtual machine on a MacBook, </w:t>
+      </w:r>
+      <w:r>
+        <w:rPr>
+          <w:lang w:val="en-US"/>
+        </w:rPr>
+        <w:t>there</w:t>
+      </w:r>
+      <w:r>
+        <w:rPr>
+          <w:lang w:val="en-US"/>
+        </w:rPr>
+        <w:t xml:space="preserve"> found out by trial and error that there are some problems that showed up.</w:t>
+      </w:r>
+    </w:p>
+    <w:p>
+      <w:pPr>
+        <w:rPr>
+          <w:lang w:val="en-US"/>
+        </w:rPr>
+      </w:pPr>
+    </w:p>
+    <w:p>
+      <w:pPr>
+        <w:pStyle w:val="Kop2"/>
+        <w:rPr>
+          <w:lang w:val="en-US"/>
+        </w:rPr>
+      </w:pPr>
+      <w:bookmarkStart w:id="11" w:name="_Toc138167332"/>
+      <w:r>
+        <w:rPr>
+          <w:lang w:val="en-US"/>
+        </w:rPr>
+        <w:t>Ethernet IP</w:t>
+      </w:r>
+      <w:bookmarkEnd w:id="11"/>
+    </w:p>
+    <w:p>
+      <w:pPr>
+        <w:rPr>
+          <w:lang w:val="en-US"/>
+        </w:rPr>
+      </w:pPr>
+      <w:r>
+        <w:rPr>
+          <w:lang w:val="en-US"/>
+        </w:rPr>
+        <w:t>The TwinCAT application on device will connect with the PLC over ethernet.</w:t>
+      </w:r>
+    </w:p>
+    <w:p>
+      <w:pPr>
+        <w:rPr>
+          <w:lang w:val="en-US"/>
+        </w:rPr>
+      </w:pPr>
+      <w:r>
+        <w:rPr>
+          <w:lang w:val="en-US"/>
+        </w:rPr>
+        <w:t xml:space="preserve">What I had not found when searching the documentation about TwinCAT but did see in a video about TwinCAT, was the basic Ethernet rule, both devices should have the same network address. </w:t>
+      </w:r>
+      <w:proofErr w:type="gramStart"/>
+      <w:r>
+        <w:rPr>
+          <w:lang w:val="en-US"/>
+        </w:rPr>
+        <w:t>So</w:t>
+      </w:r>
+      <w:proofErr w:type="gramEnd"/>
+      <w:r>
+        <w:rPr>
+          <w:lang w:val="en-US"/>
+        </w:rPr>
+        <w:t xml:space="preserve"> after a few days of not knowing what was wrong, I found together with Oswald that the solution would be to set a static IP on ‘192.168.3.—’ with a network mask of ‘255.255.255.0’.</w:t>
+      </w:r>
+    </w:p>
+    <w:p>
+      <w:pPr>
+        <w:rPr>
+          <w:lang w:val="en-US"/>
+        </w:rPr>
+      </w:pPr>
+      <w:r>
+        <w:rPr>
+          <w:lang w:val="en-US"/>
+        </w:rPr>
+        <w:t>After setting the IP the PLC could finally be connected.</w:t>
+      </w:r>
+    </w:p>
+    <w:p>
+      <w:pPr>
+        <w:rPr>
+          <w:b/>
+          <w:bCs/>
+          <w:lang w:val="en-US"/>
+        </w:rPr>
+      </w:pPr>
+      <w:r>
+        <w:rPr>
+          <w:b/>
+          <w:bCs/>
+          <w:lang w:val="en-US"/>
+        </w:rPr>
+        <w:t>Source³</w:t>
+      </w:r>
+    </w:p>
+    <w:p>
+      <w:pPr>
+        <w:rPr>
+          <w:lang w:val="en-US"/>
+        </w:rPr>
+      </w:pPr>
+    </w:p>
+    <w:p>
+      <w:pPr>
+        <w:pStyle w:val="Kop2"/>
+        <w:rPr>
+          <w:lang w:val="en-US"/>
+        </w:rPr>
+      </w:pPr>
+      <w:bookmarkStart w:id="12" w:name="_Toc138167333"/>
+      <w:r>
+        <w:rPr>
+          <w:lang w:val="en-US"/>
+        </w:rPr>
+        <w:t>Windows</w:t>
+      </w:r>
+      <w:bookmarkEnd w:id="12"/>
     </w:p>
     <w:p>
       <w:pPr>
@@ -1273,7 +3344,7 @@
         <w:rPr>
           <w:lang w:val="en-US"/>
         </w:rPr>
-        <w:t>delectating</w:t>
+        <w:t>detecting</w:t>
       </w:r>
       <w:r>
         <w:rPr>
@@ -1329,109 +3400,153 @@
         <w:rPr>
           <w:lang w:val="en-US"/>
         </w:rPr>
-        <w:t xml:space="preserve">We connected with the </w:t>
-      </w:r>
-      <w:r>
-        <w:rPr>
-          <w:lang w:val="en-US"/>
-        </w:rPr>
-        <w:t xml:space="preserve">PLC via Ethernet, other ways might be </w:t>
-      </w:r>
-      <w:r>
-        <w:rPr>
-          <w:lang w:val="en-US"/>
-        </w:rPr>
-        <w:t>possible,</w:t>
-      </w:r>
-      <w:r>
-        <w:rPr>
-          <w:lang w:val="en-US"/>
-        </w:rPr>
-        <w:t xml:space="preserve"> but this is the easiest within this application and with the PLC hardware.</w:t>
-      </w:r>
-    </w:p>
-    <w:p>
-      <w:pPr>
-        <w:rPr>
-          <w:lang w:val="en-US"/>
-        </w:rPr>
-      </w:pPr>
-    </w:p>
-    <w:p>
-      <w:pPr>
-        <w:rPr>
-          <w:lang w:val="en-US"/>
-        </w:rPr>
-      </w:pPr>
-      <w:r>
-        <w:rPr>
-          <w:lang w:val="en-US"/>
-        </w:rPr>
-        <w:t xml:space="preserve">We have been having some trouble with the connection, the PLC </w:t>
-      </w:r>
-      <w:r>
-        <w:rPr>
-          <w:lang w:val="en-US"/>
-        </w:rPr>
-        <w:t xml:space="preserve">won’t show up with the search results and can’t be selected as target. The solution for this </w:t>
-      </w:r>
-      <w:r>
-        <w:rPr>
-          <w:lang w:val="en-US"/>
-        </w:rPr>
-        <w:t xml:space="preserve">problem </w:t>
-      </w:r>
-      <w:r>
-        <w:rPr>
-          <w:lang w:val="en-US"/>
-        </w:rPr>
-        <w:t>has not yet been found.</w:t>
-      </w:r>
-    </w:p>
-    <w:p>
-      <w:pPr>
-        <w:rPr>
-          <w:lang w:val="en-US"/>
-        </w:rPr>
-      </w:pPr>
-    </w:p>
-    <w:p>
-      <w:pPr>
-        <w:rPr>
-          <w:lang w:val="en-US"/>
-        </w:rPr>
-      </w:pPr>
-      <w:r>
-        <w:rPr>
-          <w:lang w:val="en-US"/>
-        </w:rPr>
-        <w:t xml:space="preserve">I </w:t>
-      </w:r>
-      <w:r>
-        <w:rPr>
-          <w:lang w:val="en-US"/>
-        </w:rPr>
-        <w:t>personally</w:t>
-      </w:r>
-      <w:r>
-        <w:rPr>
-          <w:lang w:val="en-US"/>
-        </w:rPr>
-        <w:t xml:space="preserve"> had some trouble with my MacBook with M1 chip. After some research it became clear that the TwinCat software </w:t>
-      </w:r>
-      <w:r>
-        <w:rPr>
-          <w:lang w:val="en-US"/>
-        </w:rPr>
-        <w:t>is not able to run the code on an Arm64 based M1 chip. Virtual machines did not overcome this problem so I started using another laptop for this project.</w:t>
-      </w:r>
-    </w:p>
-    <w:p>
-      <w:pPr>
-        <w:rPr>
-          <w:lang w:val="en-US"/>
-        </w:rPr>
-      </w:pPr>
+        <w:t>Note: to log in on our PLC we used,</w:t>
+      </w:r>
+    </w:p>
+    <w:p>
+      <w:pPr>
+        <w:rPr>
+          <w:lang w:val="en-US"/>
+        </w:rPr>
+      </w:pPr>
+      <w:r>
+        <w:rPr>
+          <w:lang w:val="en-US"/>
+        </w:rPr>
+        <w:t>The username: ‘</w:t>
+      </w:r>
+      <w:r>
+        <w:rPr>
+          <w:lang w:val="en-US"/>
+        </w:rPr>
+        <w:t>A</w:t>
+      </w:r>
+      <w:r>
+        <w:rPr>
+          <w:lang w:val="en-US"/>
+        </w:rPr>
+        <w:t>dministrator’.</w:t>
+      </w:r>
+    </w:p>
+    <w:p>
+      <w:pPr>
+        <w:rPr>
+          <w:lang w:val="en-US"/>
+        </w:rPr>
+      </w:pPr>
+      <w:r>
+        <w:rPr>
+          <w:lang w:val="en-US"/>
+        </w:rPr>
+        <w:t>The password: ‘1’.</w:t>
+      </w:r>
+    </w:p>
+    <w:p>
+      <w:pPr>
+        <w:rPr>
+          <w:lang w:val="en-US"/>
+        </w:rPr>
+      </w:pPr>
+      <w:r>
+        <w:rPr>
+          <w:lang w:val="en-US"/>
+        </w:rPr>
+        <w:t>I got this password and username from my teacher (client) other devices might have different passwords, but the default info according to Beckhoff is the above Username and Password.</w:t>
+      </w:r>
+    </w:p>
+    <w:p>
+      <w:pPr>
+        <w:rPr>
+          <w:b/>
+          <w:bCs/>
+          <w:lang w:val="en-US"/>
+        </w:rPr>
+      </w:pPr>
+      <w:r>
+        <w:rPr>
+          <w:b/>
+          <w:bCs/>
+          <w:lang w:val="en-US"/>
+        </w:rPr>
+        <w:t>Source</w:t>
+      </w:r>
+      <w:r>
+        <w:rPr>
+          <w:b/>
+          <w:bCs/>
+          <w:lang w:val="en-US"/>
+        </w:rPr>
+        <w:t>⁴</w:t>
+      </w:r>
+    </w:p>
+    <w:p>
+      <w:pPr>
+        <w:rPr>
+          <w:lang w:val="en-US"/>
+        </w:rPr>
+      </w:pPr>
+    </w:p>
+    <w:p>
+      <w:pPr>
+        <w:pStyle w:val="Kop2"/>
+        <w:rPr>
+          <w:lang w:val="en-US"/>
+        </w:rPr>
+      </w:pPr>
+      <w:bookmarkStart w:id="13" w:name="_Toc138167334"/>
+      <w:r>
+        <w:rPr>
+          <w:lang w:val="en-US"/>
+        </w:rPr>
+        <w:t>MacOS</w:t>
+      </w:r>
+      <w:bookmarkEnd w:id="13"/>
+    </w:p>
+    <w:p>
+      <w:pPr>
+        <w:rPr>
+          <w:lang w:val="en-US"/>
+        </w:rPr>
+      </w:pPr>
+      <w:r>
+        <w:rPr>
+          <w:lang w:val="en-US"/>
+        </w:rPr>
+        <w:t>When testing the connecting sequence, I had found and checked at multiple sources, it did not work. At least not on my device, the others had no problems at with connecting at all.</w:t>
+      </w:r>
+    </w:p>
+    <w:p>
+      <w:pPr>
+        <w:rPr>
+          <w:lang w:val="en-US"/>
+        </w:rPr>
+      </w:pPr>
+      <w:r>
+        <w:rPr>
+          <w:lang w:val="en-US"/>
+        </w:rPr>
+        <w:t>The big difference was the Mac with M1 (ARM 64) chip that I tried it on, TwinCAT although not brought to attention very clear, has no support for any other processors then Intel processors yet.</w:t>
+      </w:r>
+    </w:p>
+    <w:p>
+      <w:pPr>
+        <w:rPr>
+          <w:lang w:val="en-US"/>
+        </w:rPr>
+      </w:pPr>
+    </w:p>
+    <w:p>
+      <w:pPr>
+        <w:rPr>
+          <w:lang w:val="en-US"/>
+        </w:rPr>
+      </w:pPr>
+      <w:r>
+        <w:rPr>
+          <w:lang w:val="en-US"/>
+        </w:rPr>
+        <w:t>My solution was to use another device while working on TwinCAT.</w:t>
+      </w:r>
     </w:p>
     <w:p>
       <w:pPr>
@@ -1440,6 +3555,7 @@
           <w:lang w:val="en-US"/>
         </w:rPr>
       </w:pPr>
+      <w:bookmarkStart w:id="14" w:name="_Toc138167335"/>
       <w:r>
         <w:rPr>
           <w:noProof/>
@@ -1470,7 +3586,7 @@
                     <pic:cNvPicPr/>
                   </pic:nvPicPr>
                   <pic:blipFill>
-                    <a:blip r:embed="rId8" cstate="print">
+                    <a:blip r:embed="rId11" cstate="print">
                       <a:extLst>
                         <a:ext uri="{28A0092B-C50C-407E-A947-70E740481C1C}">
                           <a14:useLocalDpi xmlns:a14="http://schemas.microsoft.com/office/drawing/2010/main" val="0"/>
@@ -1506,8 +3622,9 @@
         <w:rPr>
           <w:lang w:val="en-US"/>
         </w:rPr>
-        <w:t>The TwinCAT basics</w:t>
-      </w:r>
+        <w:t>How to run code on a Beckhoff PLC?</w:t>
+      </w:r>
+      <w:bookmarkEnd w:id="14"/>
     </w:p>
     <w:p>
       <w:pPr>
@@ -1593,19 +3710,7 @@
         <w:rPr>
           <w:lang w:val="en-US"/>
         </w:rPr>
-        <w:t>Such project has</w:t>
-      </w:r>
-      <w:r>
-        <w:rPr>
-          <w:lang w:val="en-US"/>
-        </w:rPr>
-        <w:t xml:space="preserve"> a</w:t>
-      </w:r>
-      <w:r>
-        <w:rPr>
-          <w:lang w:val="en-US"/>
-        </w:rPr>
-        <w:t xml:space="preserve"> pre determent structure for its software. </w:t>
+        <w:t>When watching a startup manual, I found the meaning of all created folders in the project. TwinCAT has a pre structured software setup, this makes it more robust for errors while running. Software and parameters are separated to achieve the exact same goal.</w:t>
       </w:r>
     </w:p>
     <w:p>
@@ -1631,7 +3736,29 @@
           <w:lang w:val="en-US" w:eastAsia="nl-NL"/>
           <w14:ligatures w14:val="none"/>
         </w:rPr>
-        <w:t>POU's (Program Organizational Unit) -- Program all functions, programs and all general code here.</w:t>
+        <w:t xml:space="preserve">POU's (Program Organizational Unit) -- Program all functions, </w:t>
+      </w:r>
+      <w:proofErr w:type="gramStart"/>
+      <w:r>
+        <w:rPr>
+          <w:rFonts w:eastAsia="Times New Roman" w:cstheme="minorHAnsi"/>
+          <w:color w:val="1F2328"/>
+          <w:kern w:val="0"/>
+          <w:lang w:val="en-US" w:eastAsia="nl-NL"/>
+          <w14:ligatures w14:val="none"/>
+        </w:rPr>
+        <w:t>programs</w:t>
+      </w:r>
+      <w:proofErr w:type="gramEnd"/>
+      <w:r>
+        <w:rPr>
+          <w:rFonts w:eastAsia="Times New Roman" w:cstheme="minorHAnsi"/>
+          <w:color w:val="1F2328"/>
+          <w:kern w:val="0"/>
+          <w:lang w:val="en-US" w:eastAsia="nl-NL"/>
+          <w14:ligatures w14:val="none"/>
+        </w:rPr>
+        <w:t xml:space="preserve"> and all general code here.</w:t>
       </w:r>
     </w:p>
     <w:p>
@@ -1688,6 +3815,32 @@
     </w:p>
     <w:p>
       <w:pPr>
+        <w:spacing w:before="60" w:after="100" w:afterAutospacing="1"/>
+        <w:rPr>
+          <w:rFonts w:eastAsia="Times New Roman" w:cstheme="minorHAnsi"/>
+          <w:b/>
+          <w:bCs/>
+          <w:color w:val="1F2328"/>
+          <w:kern w:val="0"/>
+          <w:lang w:val="en-US" w:eastAsia="nl-NL"/>
+          <w14:ligatures w14:val="none"/>
+        </w:rPr>
+      </w:pPr>
+      <w:r>
+        <w:rPr>
+          <w:rFonts w:eastAsia="Times New Roman" w:cstheme="minorHAnsi"/>
+          <w:b/>
+          <w:bCs/>
+          <w:color w:val="1F2328"/>
+          <w:kern w:val="0"/>
+          <w:lang w:val="en-US" w:eastAsia="nl-NL"/>
+          <w14:ligatures w14:val="none"/>
+        </w:rPr>
+        <w:t>Source⁵</w:t>
+      </w:r>
+    </w:p>
+    <w:p>
+      <w:pPr>
         <w:rPr>
           <w:rFonts w:eastAsia="Times New Roman" w:cstheme="minorHAnsi"/>
           <w:color w:val="1F2328"/>
@@ -1724,7 +3877,7 @@
           <w:lang w:val="en-US" w:eastAsia="nl-NL"/>
           <w14:ligatures w14:val="none"/>
         </w:rPr>
-        <w:t xml:space="preserve"> the program will work the same as a normal Visual Studio </w:t>
+        <w:t xml:space="preserve"> the program </w:t>
       </w:r>
       <w:r>
         <w:rPr>
@@ -1734,17 +3887,7 @@
           <w:lang w:val="en-US" w:eastAsia="nl-NL"/>
           <w14:ligatures w14:val="none"/>
         </w:rPr>
-        <w:t xml:space="preserve">project and </w:t>
-      </w:r>
-      <w:r>
-        <w:rPr>
-          <w:rFonts w:eastAsia="Times New Roman" w:cstheme="minorHAnsi"/>
-          <w:color w:val="1F2328"/>
-          <w:kern w:val="0"/>
-          <w:lang w:val="en-US" w:eastAsia="nl-NL"/>
-          <w14:ligatures w14:val="none"/>
-        </w:rPr>
-        <w:t>that makes it quite easy.</w:t>
+        <w:t>should work somewhat the same as a Visual Studio project.</w:t>
       </w:r>
     </w:p>
     <w:p>
@@ -1786,7 +3929,7 @@
                     <pic:cNvPicPr/>
                   </pic:nvPicPr>
                   <pic:blipFill>
-                    <a:blip r:embed="rId9">
+                    <a:blip r:embed="rId12">
                       <a:extLst>
                         <a:ext uri="{28A0092B-C50C-407E-A947-70E740481C1C}">
                           <a14:useLocalDpi xmlns:a14="http://schemas.microsoft.com/office/drawing/2010/main" val="0"/>
@@ -1822,19 +3965,13 @@
     <w:p>
       <w:pPr>
         <w:rPr>
-          <w:lang w:val="en-US"/>
-        </w:rPr>
-      </w:pPr>
-      <w:r>
-        <w:rPr>
           <w:rFonts w:eastAsia="Times New Roman" w:cstheme="minorHAnsi"/>
           <w:color w:val="1F2328"/>
           <w:kern w:val="0"/>
           <w:lang w:val="en-US" w:eastAsia="nl-NL"/>
           <w14:ligatures w14:val="none"/>
         </w:rPr>
-        <w:t xml:space="preserve">An important addition to this Visual Studio Shell is how to run the code. In this shell it is through the button </w:t>
-      </w:r>
+      </w:pPr>
       <w:r>
         <w:rPr>
           <w:rFonts w:eastAsia="Times New Roman" w:cstheme="minorHAnsi"/>
@@ -1843,7 +3980,579 @@
           <w:lang w:val="en-US" w:eastAsia="nl-NL"/>
           <w14:ligatures w14:val="none"/>
         </w:rPr>
-        <w:t>shown on the left.</w:t>
+        <w:t xml:space="preserve">An important addition to this Visual Studio Shell is how to run the code. In this shell it is through the button </w:t>
+      </w:r>
+      <w:r>
+        <w:rPr>
+          <w:rFonts w:eastAsia="Times New Roman" w:cstheme="minorHAnsi"/>
+          <w:color w:val="1F2328"/>
+          <w:kern w:val="0"/>
+          <w:lang w:val="en-US" w:eastAsia="nl-NL"/>
+          <w14:ligatures w14:val="none"/>
+        </w:rPr>
+        <w:t xml:space="preserve">shown on the </w:t>
+      </w:r>
+      <w:r>
+        <w:rPr>
+          <w:rFonts w:eastAsia="Times New Roman" w:cstheme="minorHAnsi"/>
+          <w:color w:val="1F2328"/>
+          <w:kern w:val="0"/>
+          <w:lang w:val="en-US" w:eastAsia="nl-NL"/>
+          <w14:ligatures w14:val="none"/>
+        </w:rPr>
+        <w:t>right</w:t>
+      </w:r>
+      <w:r>
+        <w:rPr>
+          <w:rFonts w:eastAsia="Times New Roman" w:cstheme="minorHAnsi"/>
+          <w:color w:val="1F2328"/>
+          <w:kern w:val="0"/>
+          <w:lang w:val="en-US" w:eastAsia="nl-NL"/>
+          <w14:ligatures w14:val="none"/>
+        </w:rPr>
+        <w:t>.</w:t>
+      </w:r>
+      <w:r>
+        <w:rPr>
+          <w:rFonts w:eastAsia="Times New Roman" w:cstheme="minorHAnsi"/>
+          <w:color w:val="1F2328"/>
+          <w:kern w:val="0"/>
+          <w:lang w:val="en-US" w:eastAsia="nl-NL"/>
+          <w14:ligatures w14:val="none"/>
+        </w:rPr>
+        <w:t xml:space="preserve"> This will </w:t>
+      </w:r>
+      <w:r>
+        <w:rPr>
+          <w:rFonts w:eastAsia="Times New Roman" w:cstheme="minorHAnsi"/>
+          <w:color w:val="1F2328"/>
+          <w:kern w:val="0"/>
+          <w:lang w:val="en-US" w:eastAsia="nl-NL"/>
+          <w14:ligatures w14:val="none"/>
+        </w:rPr>
+        <w:t xml:space="preserve">build the software and turn on run mode. Now the go online button and play button will make the program </w:t>
+      </w:r>
+      <w:proofErr w:type="gramStart"/>
+      <w:r>
+        <w:rPr>
+          <w:rFonts w:eastAsia="Times New Roman" w:cstheme="minorHAnsi"/>
+          <w:color w:val="1F2328"/>
+          <w:kern w:val="0"/>
+          <w:lang w:val="en-US" w:eastAsia="nl-NL"/>
+          <w14:ligatures w14:val="none"/>
+        </w:rPr>
+        <w:t>actually run</w:t>
+      </w:r>
+      <w:proofErr w:type="gramEnd"/>
+      <w:r>
+        <w:rPr>
+          <w:rFonts w:eastAsia="Times New Roman" w:cstheme="minorHAnsi"/>
+          <w:color w:val="1F2328"/>
+          <w:kern w:val="0"/>
+          <w:lang w:val="en-US" w:eastAsia="nl-NL"/>
+          <w14:ligatures w14:val="none"/>
+        </w:rPr>
+        <w:t>.</w:t>
+      </w:r>
+    </w:p>
+    <w:p>
+      <w:pPr>
+        <w:rPr>
+          <w:rFonts w:eastAsia="Times New Roman" w:cstheme="minorHAnsi"/>
+          <w:color w:val="1F2328"/>
+          <w:kern w:val="0"/>
+          <w:lang w:val="en-US" w:eastAsia="nl-NL"/>
+          <w14:ligatures w14:val="none"/>
+        </w:rPr>
+      </w:pPr>
+    </w:p>
+    <w:p>
+      <w:pPr>
+        <w:rPr>
+          <w:lang w:val="en-US"/>
+        </w:rPr>
+      </w:pPr>
+    </w:p>
+    <w:p>
+      <w:pPr>
+        <w:rPr>
+          <w:lang w:val="en-US"/>
+        </w:rPr>
+      </w:pPr>
+    </w:p>
+    <w:p>
+      <w:pPr>
+        <w:rPr>
+          <w:lang w:val="en-US"/>
+        </w:rPr>
+      </w:pPr>
+    </w:p>
+    <w:p>
+      <w:pPr>
+        <w:rPr>
+          <w:lang w:val="en-US"/>
+        </w:rPr>
+      </w:pPr>
+      <w:r>
+        <w:rPr>
+          <w:lang w:val="en-US"/>
+        </w:rPr>
+        <w:br w:type="page"/>
+      </w:r>
+    </w:p>
+    <w:p>
+      <w:pPr>
+        <w:pStyle w:val="Kop1"/>
+        <w:rPr>
+          <w:lang w:val="en-US"/>
+        </w:rPr>
+      </w:pPr>
+      <w:bookmarkStart w:id="15" w:name="_Toc138167336"/>
+      <w:r>
+        <w:rPr>
+          <w:lang w:val="en-US"/>
+        </w:rPr>
+        <w:lastRenderedPageBreak/>
+        <w:t>Conclusion</w:t>
+      </w:r>
+      <w:bookmarkEnd w:id="15"/>
+    </w:p>
+    <w:p>
+      <w:pPr>
+        <w:rPr>
+          <w:lang w:val="en-US"/>
+        </w:rPr>
+      </w:pPr>
+      <w:r>
+        <w:rPr>
+          <w:lang w:val="en-US"/>
+        </w:rPr>
+        <w:t>Now I have solved some issues and made some demos I can finally answer the question, how can you write software on a Beckhoff PLC? Most information about TwinCAT could be found on the Beckhoff website, but the video series from Jakob Sagatowski did help a lot in visualizing what the Beckhoff website could only show via documentation.</w:t>
+      </w:r>
+    </w:p>
+    <w:p>
+      <w:pPr>
+        <w:rPr>
+          <w:lang w:val="en-US"/>
+        </w:rPr>
+      </w:pPr>
+    </w:p>
+    <w:p>
+      <w:pPr>
+        <w:rPr>
+          <w:lang w:val="en-US"/>
+        </w:rPr>
+      </w:pPr>
+      <w:r>
+        <w:rPr>
+          <w:lang w:val="en-US"/>
+        </w:rPr>
+        <w:t xml:space="preserve">The conclusion is that, by using TwinCAT it can be quite easy to work with a PLC, it just took me a long time because both on the mac and windows laptop I had some serious problems. Now I have done the research and found the solutions to those problems it was </w:t>
+      </w:r>
+      <w:r>
+        <w:rPr>
+          <w:lang w:val="en-US"/>
+        </w:rPr>
+        <w:t>easy</w:t>
+      </w:r>
+      <w:r>
+        <w:rPr>
+          <w:lang w:val="en-US"/>
+        </w:rPr>
+        <w:t xml:space="preserve"> to repeat the same process on other devices as well.</w:t>
+      </w:r>
+    </w:p>
+    <w:p>
+      <w:pPr>
+        <w:rPr>
+          <w:lang w:val="en-US"/>
+        </w:rPr>
+      </w:pPr>
+    </w:p>
+    <w:p>
+      <w:pPr>
+        <w:rPr>
+          <w:b/>
+          <w:bCs/>
+          <w:lang w:val="en-US"/>
+        </w:rPr>
+      </w:pPr>
+      <w:r>
+        <w:rPr>
+          <w:b/>
+          <w:bCs/>
+          <w:lang w:val="en-US"/>
+        </w:rPr>
+        <w:t>Source⁶</w:t>
+      </w:r>
+    </w:p>
+    <w:p>
+      <w:pPr>
+        <w:rPr>
+          <w:lang w:val="en-US"/>
+        </w:rPr>
+      </w:pPr>
+    </w:p>
+    <w:p>
+      <w:pPr>
+        <w:rPr>
+          <w:lang w:val="en-US"/>
+        </w:rPr>
+      </w:pPr>
+    </w:p>
+    <w:p>
+      <w:pPr>
+        <w:rPr>
+          <w:lang w:val="en-US"/>
+        </w:rPr>
+      </w:pPr>
+    </w:p>
+    <w:p>
+      <w:pPr>
+        <w:rPr>
+          <w:lang w:val="en-US"/>
+        </w:rPr>
+      </w:pPr>
+    </w:p>
+    <w:p>
+      <w:pPr>
+        <w:rPr>
+          <w:lang w:val="en-US"/>
+        </w:rPr>
+      </w:pPr>
+    </w:p>
+    <w:p>
+      <w:pPr>
+        <w:rPr>
+          <w:lang w:val="en-US"/>
+        </w:rPr>
+      </w:pPr>
+    </w:p>
+    <w:p>
+      <w:pPr>
+        <w:pStyle w:val="Kop1"/>
+        <w:rPr>
+          <w:lang w:val="en-US"/>
+        </w:rPr>
+      </w:pPr>
+      <w:bookmarkStart w:id="16" w:name="_Toc138167337"/>
+      <w:r>
+        <w:rPr>
+          <w:lang w:val="en-US"/>
+        </w:rPr>
+        <w:t>Sources</w:t>
+      </w:r>
+      <w:bookmarkEnd w:id="16"/>
+    </w:p>
+    <w:p>
+      <w:pPr>
+        <w:rPr>
+          <w:lang w:val="en-US"/>
+        </w:rPr>
+      </w:pPr>
+    </w:p>
+    <w:p>
+      <w:pPr>
+        <w:rPr>
+          <w:lang w:val="en-US"/>
+        </w:rPr>
+      </w:pPr>
+      <w:r>
+        <w:rPr>
+          <w:lang w:val="en-US"/>
+        </w:rPr>
+        <w:t xml:space="preserve">¹ </w:t>
+      </w:r>
+      <w:hyperlink r:id="rId13" w:history="1">
+        <w:r>
+          <w:rPr>
+            <w:rStyle w:val="Hyperlink"/>
+            <w:lang w:val="en-US"/>
+          </w:rPr>
+          <w:t>https://www.unitronicsplc.com/what-is-plc-programmable-logic-controller/</w:t>
+        </w:r>
+      </w:hyperlink>
+      <w:r>
+        <w:rPr>
+          <w:lang w:val="en-US"/>
+        </w:rPr>
+        <w:t>, how does a PLC work?</w:t>
+      </w:r>
+    </w:p>
+    <w:p>
+      <w:pPr>
+        <w:rPr>
+          <w:lang w:val="en-US"/>
+        </w:rPr>
+      </w:pPr>
+      <w:r>
+        <w:rPr>
+          <w:lang w:val="en-US"/>
+        </w:rPr>
+        <w:t xml:space="preserve">¹ </w:t>
+      </w:r>
+      <w:hyperlink r:id="rId14" w:history="1">
+        <w:r>
+          <w:rPr>
+            <w:rStyle w:val="Hyperlink"/>
+            <w:lang w:val="en-US"/>
+          </w:rPr>
+          <w:t>https://en.wikipedia.org/wiki/Programmable_logic_controller</w:t>
+        </w:r>
+      </w:hyperlink>
+      <w:r>
+        <w:rPr>
+          <w:lang w:val="en-US"/>
+        </w:rPr>
+        <w:t>, how does a PLC work?</w:t>
+      </w:r>
+    </w:p>
+    <w:p>
+      <w:pPr>
+        <w:rPr>
+          <w:lang w:val="en-US"/>
+        </w:rPr>
+      </w:pPr>
+    </w:p>
+    <w:p>
+      <w:pPr>
+        <w:rPr>
+          <w:lang w:val="en-US"/>
+        </w:rPr>
+      </w:pPr>
+      <w:r>
+        <w:rPr>
+          <w:lang w:val="en-US"/>
+        </w:rPr>
+        <w:t>²</w:t>
+      </w:r>
+      <w:r>
+        <w:rPr>
+          <w:lang w:val="en-US"/>
+        </w:rPr>
+        <w:t xml:space="preserve"> </w:t>
+      </w:r>
+      <w:hyperlink r:id="rId15" w:history="1">
+        <w:r>
+          <w:rPr>
+            <w:rStyle w:val="Hyperlink"/>
+            <w:lang w:val="en-US"/>
+          </w:rPr>
+          <w:t>https://www.beckhoff.com/en-en/products/automation/twincat/texxxx-twincat-3-engineering/t</w:t>
+        </w:r>
+        <w:r>
+          <w:rPr>
+            <w:rStyle w:val="Hyperlink"/>
+            <w:lang w:val="en-US"/>
+          </w:rPr>
+          <w:t>e</w:t>
+        </w:r>
+        <w:r>
+          <w:rPr>
+            <w:rStyle w:val="Hyperlink"/>
+            <w:lang w:val="en-US"/>
+          </w:rPr>
+          <w:t>1000.html</w:t>
+        </w:r>
+      </w:hyperlink>
+      <w:r>
+        <w:rPr>
+          <w:lang w:val="en-US"/>
+        </w:rPr>
+        <w:t xml:space="preserve">, </w:t>
+      </w:r>
+      <w:r>
+        <w:rPr>
+          <w:lang w:val="en-US"/>
+        </w:rPr>
+        <w:t>Link to the TwinCAT software download pa</w:t>
+      </w:r>
+      <w:r>
+        <w:rPr>
+          <w:lang w:val="en-US"/>
+        </w:rPr>
+        <w:t>ge</w:t>
+      </w:r>
+      <w:r>
+        <w:rPr>
+          <w:lang w:val="en-US"/>
+        </w:rPr>
+        <w:t>.</w:t>
+      </w:r>
+    </w:p>
+    <w:p>
+      <w:pPr>
+        <w:rPr>
+          <w:lang w:val="en-US"/>
+        </w:rPr>
+      </w:pPr>
+    </w:p>
+    <w:p>
+      <w:pPr>
+        <w:rPr>
+          <w:lang w:val="en-US"/>
+        </w:rPr>
+      </w:pPr>
+      <w:r>
+        <w:rPr>
+          <w:lang w:val="en-US"/>
+        </w:rPr>
+        <w:t xml:space="preserve">³ </w:t>
+      </w:r>
+      <w:hyperlink r:id="rId16" w:history="1">
+        <w:r>
+          <w:rPr>
+            <w:rStyle w:val="Hyperlink"/>
+            <w:lang w:val="en-US"/>
+          </w:rPr>
+          <w:t>https://www.youtube.com/watch?v=RrG0LS4c444</w:t>
+        </w:r>
+      </w:hyperlink>
+      <w:r>
+        <w:rPr>
+          <w:lang w:val="en-US"/>
+        </w:rPr>
+        <w:t>, video, how to set static IP for Beckhoff PLC.</w:t>
+      </w:r>
+    </w:p>
+    <w:p>
+      <w:pPr>
+        <w:rPr>
+          <w:lang w:val="en-US"/>
+        </w:rPr>
+      </w:pPr>
+    </w:p>
+    <w:p>
+      <w:pPr>
+        <w:rPr>
+          <w:lang w:val="en-US"/>
+        </w:rPr>
+      </w:pPr>
+      <w:r>
+        <w:rPr>
+          <w:lang w:val="en-US"/>
+        </w:rPr>
+        <w:t>⁴</w:t>
+      </w:r>
+      <w:hyperlink r:id="rId17" w:history="1">
+        <w:r>
+          <w:rPr>
+            <w:rStyle w:val="Hyperlink"/>
+            <w:lang w:val="en-US"/>
+          </w:rPr>
+          <w:t>https://infosys.beckhoff.com/english.php?content=../content/1033/sw_os/2019206411.html&amp;id=</w:t>
+        </w:r>
+      </w:hyperlink>
+      <w:r>
+        <w:rPr>
+          <w:lang w:val="en-US"/>
+        </w:rPr>
+        <w:t>, the Default User and Password, Beckhoff</w:t>
+      </w:r>
+    </w:p>
+    <w:p>
+      <w:pPr>
+        <w:rPr>
+          <w:lang w:val="en-US"/>
+        </w:rPr>
+      </w:pPr>
+    </w:p>
+    <w:p>
+      <w:pPr>
+        <w:jc w:val="both"/>
+        <w:rPr>
+          <w:lang w:val="en-US"/>
+        </w:rPr>
+      </w:pPr>
+      <w:r>
+        <w:rPr>
+          <w:lang w:val="en-US"/>
+        </w:rPr>
+        <w:t>⁵</w:t>
+      </w:r>
+      <w:r>
+        <w:rPr>
+          <w:lang w:val="en-US"/>
+        </w:rPr>
+        <w:fldChar w:fldCharType="begin"/>
+      </w:r>
+      <w:r>
+        <w:rPr>
+          <w:lang w:val="en-US"/>
+        </w:rPr>
+        <w:instrText>HYPERLINK "</w:instrText>
+      </w:r>
+      <w:r>
+        <w:rPr>
+          <w:lang w:val="en-US"/>
+        </w:rPr>
+        <w:instrText>https://infosys.beckhoff.com/english.php?content=../content/1033/tc3_plc_intro/2530268811.html&amp;id=</w:instrText>
+      </w:r>
+      <w:r>
+        <w:rPr>
+          <w:lang w:val="en-US"/>
+        </w:rPr>
+        <w:instrText>"</w:instrText>
+      </w:r>
+      <w:r>
+        <w:rPr>
+          <w:lang w:val="en-US"/>
+        </w:rPr>
+        <w:fldChar w:fldCharType="separate"/>
+      </w:r>
+      <w:r>
+        <w:rPr>
+          <w:rStyle w:val="Hyperlink"/>
+          <w:lang w:val="en-US"/>
+        </w:rPr>
+        <w:t>https://infosys.beckhoff.com/english.php?content=../content/1033/tc3_plc_intro/2530268811.html&amp;id=</w:t>
+      </w:r>
+      <w:r>
+        <w:rPr>
+          <w:lang w:val="en-US"/>
+        </w:rPr>
+        <w:fldChar w:fldCharType="end"/>
+      </w:r>
+      <w:r>
+        <w:rPr>
+          <w:lang w:val="en-US"/>
+        </w:rPr>
+        <w:t>, Information about the TwinCAT interface.</w:t>
+      </w:r>
+    </w:p>
+    <w:p>
+      <w:pPr>
+        <w:rPr>
+          <w:lang w:val="en-US"/>
+        </w:rPr>
+      </w:pPr>
+    </w:p>
+    <w:p>
+      <w:pPr>
+        <w:rPr>
+          <w:lang w:val="en-US"/>
+        </w:rPr>
+      </w:pPr>
+      <w:r>
+        <w:rPr>
+          <w:lang w:val="en-US"/>
+        </w:rPr>
+        <w:t xml:space="preserve">⁶ </w:t>
+      </w:r>
+      <w:hyperlink r:id="rId18" w:history="1">
+        <w:r>
+          <w:rPr>
+            <w:rStyle w:val="Hyperlink"/>
+            <w:lang w:val="en-US"/>
+          </w:rPr>
+          <w:t>https://www.youtube.com/playlist?list=PLimaF0nZKYHz3I3kFP4myaAYjmYk1SowO</w:t>
+        </w:r>
+      </w:hyperlink>
+      <w:r>
+        <w:rPr>
+          <w:lang w:val="en-US"/>
+        </w:rPr>
+        <w:t>, the video series about working with TwinCAT, Jakob Sagatowski</w:t>
       </w:r>
     </w:p>
     <w:sectPr>
@@ -1859,8 +4568,120 @@
 </file>
 
 <file path=word/numbering.xml><?xml version="1.0" encoding="utf-8"?>
-<w:numbering xmlns:wpc="http://schemas.microsoft.com/office/word/2010/wordprocessingCanvas" xmlns:cx="http://schemas.microsoft.com/office/drawing/2014/chartex" xmlns:cx1="http://schemas.microsoft.com/office/drawing/2015/9/8/chartex" xmlns:cx2="http://schemas.microsoft.com/office/drawing/2015/10/21/chartex" xmlns:cx3="http://schemas.microsoft.com/office/drawing/2016/5/9/chartex" xmlns:cx4="http://schemas.microsoft.com/office/drawing/2016/5/10/chartex" xmlns:cx5="http://schemas.microsoft.com/office/drawing/2016/5/11/chartex" xmlns:cx6="http://schemas.microsoft.com/office/drawing/2016/5/12/chartex" xmlns:cx7="http://schemas.microsoft.com/office/drawing/2016/5/13/chartex" xmlns:cx8="http://schemas.microsoft.com/office/drawing/2016/5/14/chartex" xmlns:mc="http://schemas.openxmlformats.org/markup-compatibility/2006" xmlns:aink="http://schemas.microsoft.com/office/drawing/2016/ink" xmlns:am3d="http://schemas.microsoft.com/office/drawing/2017/model3d" xmlns:o="urn:schemas-microsoft-com:office:office" xmlns:oel="http://schemas.microsoft.com/office/2019/extlst" xmlns:r="http://schemas.openxmlformats.org/officeDocument/2006/relationships" xmlns:m="http://schemas.openxmlformats.org/officeDocument/2006/math" xmlns:v="urn:schemas-microsoft-com:vml" xmlns:wp14="http://schemas.microsoft.com/office/word/2010/wordprocessingDrawing" xmlns:wp="http://schemas.openxmlformats.org/drawingml/2006/wordprocessingDrawing" xmlns:w10="urn:schemas-microsoft-com:office:word" xmlns:w="http://schemas.openxmlformats.org/wordprocessingml/2006/main" xmlns:w14="http://schemas.microsoft.com/office/word/2010/wordml" xmlns:w15="http://schemas.microsoft.com/office/word/2012/wordml" xmlns:w16cex="http://schemas.microsoft.com/office/word/2018/wordml/cex" xmlns:w16cid="http://schemas.microsoft.com/office/word/2016/wordml/cid" xmlns:w16="http://schemas.microsoft.com/office/word/2018/wordml" xmlns:w16du="http://schemas.microsoft.com/office/word/2023/wordml/word16du" xmlns:w16sdtdh="http://schemas.microsoft.com/office/word/2020/wordml/sdtdatahash" xmlns:w16se="http://schemas.microsoft.com/office/word/2015/wordml/symex" xmlns:wpg="http://schemas.microsoft.com/office/word/2010/wordprocessingGroup" xmlns:wpi="http://schemas.microsoft.com/office/word/2010/wordprocessingInk" xmlns:wne="http://schemas.microsoft.com/office/word/2006/wordml" xmlns:wps="http://schemas.microsoft.com/office/word/2010/wordprocessingShape" mc:Ignorable="w14 w15 w16se w16cid w16 w16cex w16sdtdh wp14">
+<w:numbering xmlns:wpc="http://schemas.microsoft.com/office/word/2010/wordprocessingCanvas" xmlns:cx="http://schemas.microsoft.com/office/drawing/2014/chartex" xmlns:cx1="http://schemas.microsoft.com/office/drawing/2015/9/8/chartex" xmlns:cx2="http://schemas.microsoft.com/office/drawing/2015/10/21/chartex" xmlns:cx3="http://schemas.microsoft.com/office/drawing/2016/5/9/chartex" xmlns:cx4="http://schemas.microsoft.com/office/drawing/2016/5/10/chartex" xmlns:cx5="http://schemas.microsoft.com/office/drawing/2016/5/11/chartex" xmlns:cx6="http://schemas.microsoft.com/office/drawing/2016/5/12/chartex" xmlns:cx7="http://schemas.microsoft.com/office/drawing/2016/5/13/chartex" xmlns:cx8="http://schemas.microsoft.com/office/drawing/2016/5/14/chartex" xmlns:mc="http://schemas.openxmlformats.org/markup-compatibility/2006" xmlns:aink="http://schemas.microsoft.com/office/drawing/2016/ink" xmlns:am3d="http://schemas.microsoft.com/office/drawing/2017/model3d" xmlns:o="urn:schemas-microsoft-com:office:office" xmlns:oel="http://schemas.microsoft.com/office/2019/extlst" xmlns:r="http://schemas.openxmlformats.org/officeDocument/2006/relationships" xmlns:m="http://schemas.openxmlformats.org/officeDocument/2006/math" xmlns:v="urn:schemas-microsoft-com:vml" xmlns:wp14="http://schemas.microsoft.com/office/word/2010/wordprocessingDrawing" xmlns:wp="http://schemas.openxmlformats.org/drawingml/2006/wordprocessingDrawing" xmlns:w10="urn:schemas-microsoft-com:office:word" xmlns:w="http://schemas.openxmlformats.org/wordprocessingml/2006/main" xmlns:w14="http://schemas.microsoft.com/office/word/2010/wordml" xmlns:w15="http://schemas.microsoft.com/office/word/2012/wordml" xmlns:w16cex="http://schemas.microsoft.com/office/word/2018/wordml/cex" xmlns:w16cid="http://schemas.microsoft.com/office/word/2016/wordml/cid" xmlns:w16="http://schemas.microsoft.com/office/word/2018/wordml" xmlns:w16sdtdh="http://schemas.microsoft.com/office/word/2020/wordml/sdtdatahash" xmlns:w16se="http://schemas.microsoft.com/office/word/2015/wordml/symex" xmlns:wpg="http://schemas.microsoft.com/office/word/2010/wordprocessingGroup" xmlns:wpi="http://schemas.microsoft.com/office/word/2010/wordprocessingInk" xmlns:wne="http://schemas.microsoft.com/office/word/2006/wordml" xmlns:wps="http://schemas.microsoft.com/office/word/2010/wordprocessingShape" mc:Ignorable="w14 w15 w16se w16cid w16 w16cex w16sdtdh wp14">
   <w:abstractNum w:abstractNumId="0" w15:restartNumberingAfterBreak="0">
+    <w:nsid w:val="35D324F6"/>
+    <w:multiLevelType w:val="hybridMultilevel"/>
+    <w:tmpl w:val="F31E6FE8"/>
+    <w:lvl w:ilvl="0" w:tplc="673E21DA">
+      <w:numFmt w:val="bullet"/>
+      <w:lvlText w:val="-"/>
+      <w:lvlJc w:val="left"/>
+      <w:pPr>
+        <w:ind w:left="720" w:hanging="360"/>
+      </w:pPr>
+      <w:rPr>
+        <w:rFonts w:ascii="Calibri" w:eastAsiaTheme="minorHAnsi" w:hAnsi="Calibri" w:cs="Calibri" w:hint="default"/>
+      </w:rPr>
+    </w:lvl>
+    <w:lvl w:ilvl="1" w:tplc="04130003" w:tentative="1">
+      <w:start w:val="1"/>
+      <w:numFmt w:val="bullet"/>
+      <w:lvlText w:val="o"/>
+      <w:lvlJc w:val="left"/>
+      <w:pPr>
+        <w:ind w:left="1440" w:hanging="360"/>
+      </w:pPr>
+      <w:rPr>
+        <w:rFonts w:ascii="Courier New" w:hAnsi="Courier New" w:cs="Courier New" w:hint="default"/>
+      </w:rPr>
+    </w:lvl>
+    <w:lvl w:ilvl="2" w:tplc="04130005" w:tentative="1">
+      <w:start w:val="1"/>
+      <w:numFmt w:val="bullet"/>
+      <w:lvlText w:val=""/>
+      <w:lvlJc w:val="left"/>
+      <w:pPr>
+        <w:ind w:left="2160" w:hanging="360"/>
+      </w:pPr>
+      <w:rPr>
+        <w:rFonts w:ascii="Wingdings" w:hAnsi="Wingdings" w:hint="default"/>
+      </w:rPr>
+    </w:lvl>
+    <w:lvl w:ilvl="3" w:tplc="04130001" w:tentative="1">
+      <w:start w:val="1"/>
+      <w:numFmt w:val="bullet"/>
+      <w:lvlText w:val=""/>
+      <w:lvlJc w:val="left"/>
+      <w:pPr>
+        <w:ind w:left="2880" w:hanging="360"/>
+      </w:pPr>
+      <w:rPr>
+        <w:rFonts w:ascii="Symbol" w:hAnsi="Symbol" w:hint="default"/>
+      </w:rPr>
+    </w:lvl>
+    <w:lvl w:ilvl="4" w:tplc="04130003" w:tentative="1">
+      <w:start w:val="1"/>
+      <w:numFmt w:val="bullet"/>
+      <w:lvlText w:val="o"/>
+      <w:lvlJc w:val="left"/>
+      <w:pPr>
+        <w:ind w:left="3600" w:hanging="360"/>
+      </w:pPr>
+      <w:rPr>
+        <w:rFonts w:ascii="Courier New" w:hAnsi="Courier New" w:cs="Courier New" w:hint="default"/>
+      </w:rPr>
+    </w:lvl>
+    <w:lvl w:ilvl="5" w:tplc="04130005" w:tentative="1">
+      <w:start w:val="1"/>
+      <w:numFmt w:val="bullet"/>
+      <w:lvlText w:val=""/>
+      <w:lvlJc w:val="left"/>
+      <w:pPr>
+        <w:ind w:left="4320" w:hanging="360"/>
+      </w:pPr>
+      <w:rPr>
+        <w:rFonts w:ascii="Wingdings" w:hAnsi="Wingdings" w:hint="default"/>
+      </w:rPr>
+    </w:lvl>
+    <w:lvl w:ilvl="6" w:tplc="04130001" w:tentative="1">
+      <w:start w:val="1"/>
+      <w:numFmt w:val="bullet"/>
+      <w:lvlText w:val=""/>
+      <w:lvlJc w:val="left"/>
+      <w:pPr>
+        <w:ind w:left="5040" w:hanging="360"/>
+      </w:pPr>
+      <w:rPr>
+        <w:rFonts w:ascii="Symbol" w:hAnsi="Symbol" w:hint="default"/>
+      </w:rPr>
+    </w:lvl>
+    <w:lvl w:ilvl="7" w:tplc="04130003" w:tentative="1">
+      <w:start w:val="1"/>
+      <w:numFmt w:val="bullet"/>
+      <w:lvlText w:val="o"/>
+      <w:lvlJc w:val="left"/>
+      <w:pPr>
+        <w:ind w:left="5760" w:hanging="360"/>
+      </w:pPr>
+      <w:rPr>
+        <w:rFonts w:ascii="Courier New" w:hAnsi="Courier New" w:cs="Courier New" w:hint="default"/>
+      </w:rPr>
+    </w:lvl>
+    <w:lvl w:ilvl="8" w:tplc="04130005" w:tentative="1">
+      <w:start w:val="1"/>
+      <w:numFmt w:val="bullet"/>
+      <w:lvlText w:val=""/>
+      <w:lvlJc w:val="left"/>
+      <w:pPr>
+        <w:ind w:left="6480" w:hanging="360"/>
+      </w:pPr>
+      <w:rPr>
+        <w:rFonts w:ascii="Wingdings" w:hAnsi="Wingdings" w:hint="default"/>
+      </w:rPr>
+    </w:lvl>
+  </w:abstractNum>
+  <w:abstractNum w:abstractNumId="1" w15:restartNumberingAfterBreak="0">
     <w:nsid w:val="5DBE1C79"/>
     <w:multiLevelType w:val="multilevel"/>
     <w:tmpl w:val="19E00054"/>
@@ -2009,7 +4830,125 @@
       </w:rPr>
     </w:lvl>
   </w:abstractNum>
+  <w:abstractNum w:abstractNumId="2" w15:restartNumberingAfterBreak="0">
+    <w:nsid w:val="7CCC7243"/>
+    <w:multiLevelType w:val="hybridMultilevel"/>
+    <w:tmpl w:val="ACCCBBDA"/>
+    <w:lvl w:ilvl="0" w:tplc="01F6AC40">
+      <w:numFmt w:val="bullet"/>
+      <w:lvlText w:val="-"/>
+      <w:lvlJc w:val="left"/>
+      <w:pPr>
+        <w:ind w:left="720" w:hanging="360"/>
+      </w:pPr>
+      <w:rPr>
+        <w:rFonts w:ascii="Calibri" w:eastAsiaTheme="minorHAnsi" w:hAnsi="Calibri" w:cs="Calibri" w:hint="default"/>
+      </w:rPr>
+    </w:lvl>
+    <w:lvl w:ilvl="1" w:tplc="04130003" w:tentative="1">
+      <w:start w:val="1"/>
+      <w:numFmt w:val="bullet"/>
+      <w:lvlText w:val="o"/>
+      <w:lvlJc w:val="left"/>
+      <w:pPr>
+        <w:ind w:left="1440" w:hanging="360"/>
+      </w:pPr>
+      <w:rPr>
+        <w:rFonts w:ascii="Courier New" w:hAnsi="Courier New" w:cs="Courier New" w:hint="default"/>
+      </w:rPr>
+    </w:lvl>
+    <w:lvl w:ilvl="2" w:tplc="04130005" w:tentative="1">
+      <w:start w:val="1"/>
+      <w:numFmt w:val="bullet"/>
+      <w:lvlText w:val=""/>
+      <w:lvlJc w:val="left"/>
+      <w:pPr>
+        <w:ind w:left="2160" w:hanging="360"/>
+      </w:pPr>
+      <w:rPr>
+        <w:rFonts w:ascii="Wingdings" w:hAnsi="Wingdings" w:hint="default"/>
+      </w:rPr>
+    </w:lvl>
+    <w:lvl w:ilvl="3" w:tplc="04130001" w:tentative="1">
+      <w:start w:val="1"/>
+      <w:numFmt w:val="bullet"/>
+      <w:lvlText w:val=""/>
+      <w:lvlJc w:val="left"/>
+      <w:pPr>
+        <w:ind w:left="2880" w:hanging="360"/>
+      </w:pPr>
+      <w:rPr>
+        <w:rFonts w:ascii="Symbol" w:hAnsi="Symbol" w:hint="default"/>
+      </w:rPr>
+    </w:lvl>
+    <w:lvl w:ilvl="4" w:tplc="04130003" w:tentative="1">
+      <w:start w:val="1"/>
+      <w:numFmt w:val="bullet"/>
+      <w:lvlText w:val="o"/>
+      <w:lvlJc w:val="left"/>
+      <w:pPr>
+        <w:ind w:left="3600" w:hanging="360"/>
+      </w:pPr>
+      <w:rPr>
+        <w:rFonts w:ascii="Courier New" w:hAnsi="Courier New" w:cs="Courier New" w:hint="default"/>
+      </w:rPr>
+    </w:lvl>
+    <w:lvl w:ilvl="5" w:tplc="04130005" w:tentative="1">
+      <w:start w:val="1"/>
+      <w:numFmt w:val="bullet"/>
+      <w:lvlText w:val=""/>
+      <w:lvlJc w:val="left"/>
+      <w:pPr>
+        <w:ind w:left="4320" w:hanging="360"/>
+      </w:pPr>
+      <w:rPr>
+        <w:rFonts w:ascii="Wingdings" w:hAnsi="Wingdings" w:hint="default"/>
+      </w:rPr>
+    </w:lvl>
+    <w:lvl w:ilvl="6" w:tplc="04130001" w:tentative="1">
+      <w:start w:val="1"/>
+      <w:numFmt w:val="bullet"/>
+      <w:lvlText w:val=""/>
+      <w:lvlJc w:val="left"/>
+      <w:pPr>
+        <w:ind w:left="5040" w:hanging="360"/>
+      </w:pPr>
+      <w:rPr>
+        <w:rFonts w:ascii="Symbol" w:hAnsi="Symbol" w:hint="default"/>
+      </w:rPr>
+    </w:lvl>
+    <w:lvl w:ilvl="7" w:tplc="04130003" w:tentative="1">
+      <w:start w:val="1"/>
+      <w:numFmt w:val="bullet"/>
+      <w:lvlText w:val="o"/>
+      <w:lvlJc w:val="left"/>
+      <w:pPr>
+        <w:ind w:left="5760" w:hanging="360"/>
+      </w:pPr>
+      <w:rPr>
+        <w:rFonts w:ascii="Courier New" w:hAnsi="Courier New" w:cs="Courier New" w:hint="default"/>
+      </w:rPr>
+    </w:lvl>
+    <w:lvl w:ilvl="8" w:tplc="04130005" w:tentative="1">
+      <w:start w:val="1"/>
+      <w:numFmt w:val="bullet"/>
+      <w:lvlText w:val=""/>
+      <w:lvlJc w:val="left"/>
+      <w:pPr>
+        <w:ind w:left="6480" w:hanging="360"/>
+      </w:pPr>
+      <w:rPr>
+        <w:rFonts w:ascii="Wingdings" w:hAnsi="Wingdings" w:hint="default"/>
+      </w:rPr>
+    </w:lvl>
+  </w:abstractNum>
   <w:num w:numId="1" w16cid:durableId="610935424">
+    <w:abstractNumId w:val="1"/>
+  </w:num>
+  <w:num w:numId="2" w16cid:durableId="557398486">
+    <w:abstractNumId w:val="2"/>
+  </w:num>
+  <w:num w:numId="3" w16cid:durableId="1499998351">
     <w:abstractNumId w:val="0"/>
   </w:num>
 </w:numbering>
@@ -2433,6 +5372,48 @@
       <w:szCs w:val="32"/>
     </w:rPr>
   </w:style>
+  <w:style w:type="paragraph" w:styleId="Kop2">
+    <w:name w:val="heading 2"/>
+    <w:basedOn w:val="Standaard"/>
+    <w:next w:val="Standaard"/>
+    <w:link w:val="Kop2Char"/>
+    <w:uiPriority w:val="9"/>
+    <w:unhideWhenUsed/>
+    <w:qFormat/>
+    <w:rsid w:val="005E0F0C"/>
+    <w:pPr>
+      <w:keepNext/>
+      <w:keepLines/>
+      <w:spacing w:before="40"/>
+      <w:outlineLvl w:val="1"/>
+    </w:pPr>
+    <w:rPr>
+      <w:rFonts w:asciiTheme="majorHAnsi" w:eastAsiaTheme="majorEastAsia" w:hAnsiTheme="majorHAnsi" w:cstheme="majorBidi"/>
+      <w:color w:val="2F5496" w:themeColor="accent1" w:themeShade="BF"/>
+      <w:sz w:val="26"/>
+      <w:szCs w:val="26"/>
+    </w:rPr>
+  </w:style>
+  <w:style w:type="paragraph" w:styleId="Kop3">
+    <w:name w:val="heading 3"/>
+    <w:basedOn w:val="Standaard"/>
+    <w:next w:val="Standaard"/>
+    <w:link w:val="Kop3Char"/>
+    <w:uiPriority w:val="9"/>
+    <w:unhideWhenUsed/>
+    <w:qFormat/>
+    <w:rsid w:val="00975CC5"/>
+    <w:pPr>
+      <w:keepNext/>
+      <w:keepLines/>
+      <w:spacing w:before="40"/>
+      <w:outlineLvl w:val="2"/>
+    </w:pPr>
+    <w:rPr>
+      <w:rFonts w:asciiTheme="majorHAnsi" w:eastAsiaTheme="majorEastAsia" w:hAnsiTheme="majorHAnsi" w:cstheme="majorBidi"/>
+      <w:color w:val="1F3763" w:themeColor="accent1" w:themeShade="7F"/>
+    </w:rPr>
+  </w:style>
   <w:style w:type="character" w:default="1" w:styleId="Standaardalinea-lettertype">
     <w:name w:val="Default Paragraph Font"/>
     <w:uiPriority w:val="1"/>
@@ -2520,6 +5501,263 @@
       <w:color w:val="44546A" w:themeColor="text2"/>
       <w:sz w:val="18"/>
       <w:szCs w:val="18"/>
+    </w:rPr>
+  </w:style>
+  <w:style w:type="paragraph" w:styleId="Kopvaninhoudsopgave">
+    <w:name w:val="TOC Heading"/>
+    <w:basedOn w:val="Kop1"/>
+    <w:next w:val="Standaard"/>
+    <w:uiPriority w:val="39"/>
+    <w:unhideWhenUsed/>
+    <w:qFormat/>
+    <w:rsid w:val="0092300D"/>
+    <w:pPr>
+      <w:spacing w:before="480" w:line="276" w:lineRule="auto"/>
+      <w:outlineLvl w:val="9"/>
+    </w:pPr>
+    <w:rPr>
+      <w:b/>
+      <w:bCs/>
+      <w:kern w:val="0"/>
+      <w:sz w:val="28"/>
+      <w:szCs w:val="28"/>
+      <w:lang w:eastAsia="nl-NL"/>
+      <w14:ligatures w14:val="none"/>
+    </w:rPr>
+  </w:style>
+  <w:style w:type="paragraph" w:styleId="Inhopg1">
+    <w:name w:val="toc 1"/>
+    <w:basedOn w:val="Standaard"/>
+    <w:next w:val="Standaard"/>
+    <w:autoRedefine/>
+    <w:uiPriority w:val="39"/>
+    <w:unhideWhenUsed/>
+    <w:rsid w:val="0092300D"/>
+    <w:pPr>
+      <w:spacing w:before="240" w:after="120"/>
+    </w:pPr>
+    <w:rPr>
+      <w:rFonts w:cstheme="minorHAnsi"/>
+      <w:b/>
+      <w:bCs/>
+      <w:sz w:val="20"/>
+      <w:szCs w:val="20"/>
+    </w:rPr>
+  </w:style>
+  <w:style w:type="character" w:styleId="Hyperlink">
+    <w:name w:val="Hyperlink"/>
+    <w:basedOn w:val="Standaardalinea-lettertype"/>
+    <w:uiPriority w:val="99"/>
+    <w:unhideWhenUsed/>
+    <w:rsid w:val="0092300D"/>
+    <w:rPr>
+      <w:color w:val="0563C1" w:themeColor="hyperlink"/>
+      <w:u w:val="single"/>
+    </w:rPr>
+  </w:style>
+  <w:style w:type="paragraph" w:styleId="Inhopg2">
+    <w:name w:val="toc 2"/>
+    <w:basedOn w:val="Standaard"/>
+    <w:next w:val="Standaard"/>
+    <w:autoRedefine/>
+    <w:uiPriority w:val="39"/>
+    <w:unhideWhenUsed/>
+    <w:rsid w:val="0092300D"/>
+    <w:pPr>
+      <w:spacing w:before="120"/>
+      <w:ind w:left="240"/>
+    </w:pPr>
+    <w:rPr>
+      <w:rFonts w:cstheme="minorHAnsi"/>
+      <w:i/>
+      <w:iCs/>
+      <w:sz w:val="20"/>
+      <w:szCs w:val="20"/>
+    </w:rPr>
+  </w:style>
+  <w:style w:type="paragraph" w:styleId="Inhopg3">
+    <w:name w:val="toc 3"/>
+    <w:basedOn w:val="Standaard"/>
+    <w:next w:val="Standaard"/>
+    <w:autoRedefine/>
+    <w:uiPriority w:val="39"/>
+    <w:semiHidden/>
+    <w:unhideWhenUsed/>
+    <w:rsid w:val="0092300D"/>
+    <w:pPr>
+      <w:ind w:left="480"/>
+    </w:pPr>
+    <w:rPr>
+      <w:rFonts w:cstheme="minorHAnsi"/>
+      <w:sz w:val="20"/>
+      <w:szCs w:val="20"/>
+    </w:rPr>
+  </w:style>
+  <w:style w:type="paragraph" w:styleId="Inhopg4">
+    <w:name w:val="toc 4"/>
+    <w:basedOn w:val="Standaard"/>
+    <w:next w:val="Standaard"/>
+    <w:autoRedefine/>
+    <w:uiPriority w:val="39"/>
+    <w:semiHidden/>
+    <w:unhideWhenUsed/>
+    <w:rsid w:val="0092300D"/>
+    <w:pPr>
+      <w:ind w:left="720"/>
+    </w:pPr>
+    <w:rPr>
+      <w:rFonts w:cstheme="minorHAnsi"/>
+      <w:sz w:val="20"/>
+      <w:szCs w:val="20"/>
+    </w:rPr>
+  </w:style>
+  <w:style w:type="paragraph" w:styleId="Inhopg5">
+    <w:name w:val="toc 5"/>
+    <w:basedOn w:val="Standaard"/>
+    <w:next w:val="Standaard"/>
+    <w:autoRedefine/>
+    <w:uiPriority w:val="39"/>
+    <w:semiHidden/>
+    <w:unhideWhenUsed/>
+    <w:rsid w:val="0092300D"/>
+    <w:pPr>
+      <w:ind w:left="960"/>
+    </w:pPr>
+    <w:rPr>
+      <w:rFonts w:cstheme="minorHAnsi"/>
+      <w:sz w:val="20"/>
+      <w:szCs w:val="20"/>
+    </w:rPr>
+  </w:style>
+  <w:style w:type="paragraph" w:styleId="Inhopg6">
+    <w:name w:val="toc 6"/>
+    <w:basedOn w:val="Standaard"/>
+    <w:next w:val="Standaard"/>
+    <w:autoRedefine/>
+    <w:uiPriority w:val="39"/>
+    <w:semiHidden/>
+    <w:unhideWhenUsed/>
+    <w:rsid w:val="0092300D"/>
+    <w:pPr>
+      <w:ind w:left="1200"/>
+    </w:pPr>
+    <w:rPr>
+      <w:rFonts w:cstheme="minorHAnsi"/>
+      <w:sz w:val="20"/>
+      <w:szCs w:val="20"/>
+    </w:rPr>
+  </w:style>
+  <w:style w:type="paragraph" w:styleId="Inhopg7">
+    <w:name w:val="toc 7"/>
+    <w:basedOn w:val="Standaard"/>
+    <w:next w:val="Standaard"/>
+    <w:autoRedefine/>
+    <w:uiPriority w:val="39"/>
+    <w:semiHidden/>
+    <w:unhideWhenUsed/>
+    <w:rsid w:val="0092300D"/>
+    <w:pPr>
+      <w:ind w:left="1440"/>
+    </w:pPr>
+    <w:rPr>
+      <w:rFonts w:cstheme="minorHAnsi"/>
+      <w:sz w:val="20"/>
+      <w:szCs w:val="20"/>
+    </w:rPr>
+  </w:style>
+  <w:style w:type="paragraph" w:styleId="Inhopg8">
+    <w:name w:val="toc 8"/>
+    <w:basedOn w:val="Standaard"/>
+    <w:next w:val="Standaard"/>
+    <w:autoRedefine/>
+    <w:uiPriority w:val="39"/>
+    <w:semiHidden/>
+    <w:unhideWhenUsed/>
+    <w:rsid w:val="0092300D"/>
+    <w:pPr>
+      <w:ind w:left="1680"/>
+    </w:pPr>
+    <w:rPr>
+      <w:rFonts w:cstheme="minorHAnsi"/>
+      <w:sz w:val="20"/>
+      <w:szCs w:val="20"/>
+    </w:rPr>
+  </w:style>
+  <w:style w:type="paragraph" w:styleId="Inhopg9">
+    <w:name w:val="toc 9"/>
+    <w:basedOn w:val="Standaard"/>
+    <w:next w:val="Standaard"/>
+    <w:autoRedefine/>
+    <w:uiPriority w:val="39"/>
+    <w:semiHidden/>
+    <w:unhideWhenUsed/>
+    <w:rsid w:val="0092300D"/>
+    <w:pPr>
+      <w:ind w:left="1920"/>
+    </w:pPr>
+    <w:rPr>
+      <w:rFonts w:cstheme="minorHAnsi"/>
+      <w:sz w:val="20"/>
+      <w:szCs w:val="20"/>
+    </w:rPr>
+  </w:style>
+  <w:style w:type="character" w:customStyle="1" w:styleId="Kop2Char">
+    <w:name w:val="Kop 2 Char"/>
+    <w:basedOn w:val="Standaardalinea-lettertype"/>
+    <w:link w:val="Kop2"/>
+    <w:uiPriority w:val="9"/>
+    <w:rsid w:val="005E0F0C"/>
+    <w:rPr>
+      <w:rFonts w:asciiTheme="majorHAnsi" w:eastAsiaTheme="majorEastAsia" w:hAnsiTheme="majorHAnsi" w:cstheme="majorBidi"/>
+      <w:color w:val="2F5496" w:themeColor="accent1" w:themeShade="BF"/>
+      <w:sz w:val="26"/>
+      <w:szCs w:val="26"/>
+    </w:rPr>
+  </w:style>
+  <w:style w:type="character" w:styleId="Onopgelostemelding">
+    <w:name w:val="Unresolved Mention"/>
+    <w:basedOn w:val="Standaardalinea-lettertype"/>
+    <w:uiPriority w:val="99"/>
+    <w:semiHidden/>
+    <w:unhideWhenUsed/>
+    <w:rsid w:val="005E0F0C"/>
+    <w:rPr>
+      <w:color w:val="605E5C"/>
+      <w:shd w:val="clear" w:color="auto" w:fill="E1DFDD"/>
+    </w:rPr>
+  </w:style>
+  <w:style w:type="paragraph" w:styleId="Lijstalinea">
+    <w:name w:val="List Paragraph"/>
+    <w:basedOn w:val="Standaard"/>
+    <w:uiPriority w:val="34"/>
+    <w:qFormat/>
+    <w:rsid w:val="00816321"/>
+    <w:pPr>
+      <w:ind w:left="720"/>
+      <w:contextualSpacing/>
+    </w:pPr>
+  </w:style>
+  <w:style w:type="character" w:customStyle="1" w:styleId="Kop3Char">
+    <w:name w:val="Kop 3 Char"/>
+    <w:basedOn w:val="Standaardalinea-lettertype"/>
+    <w:link w:val="Kop3"/>
+    <w:uiPriority w:val="9"/>
+    <w:rsid w:val="00975CC5"/>
+    <w:rPr>
+      <w:rFonts w:asciiTheme="majorHAnsi" w:eastAsiaTheme="majorEastAsia" w:hAnsiTheme="majorHAnsi" w:cstheme="majorBidi"/>
+      <w:color w:val="1F3763" w:themeColor="accent1" w:themeShade="7F"/>
+    </w:rPr>
+  </w:style>
+  <w:style w:type="character" w:styleId="GevolgdeHyperlink">
+    <w:name w:val="FollowedHyperlink"/>
+    <w:basedOn w:val="Standaardalinea-lettertype"/>
+    <w:uiPriority w:val="99"/>
+    <w:semiHidden/>
+    <w:unhideWhenUsed/>
+    <w:rsid w:val="00250087"/>
+    <w:rPr>
+      <w:color w:val="954F72" w:themeColor="followedHyperlink"/>
+      <w:u w:val="single"/>
     </w:rPr>
   </w:style>
 </w:styles>
@@ -2831,10 +6069,22 @@
 </CoverPageProperties>
 </file>
 
+<file path=customXml/item2.xml><?xml version="1.0" encoding="utf-8"?>
+<b:Sources xmlns:b="http://schemas.openxmlformats.org/officeDocument/2006/bibliography" xmlns="http://schemas.openxmlformats.org/officeDocument/2006/bibliography" SelectedStyle="/APASixthEditionOfficeOnline.xsl" StyleName="APA" Version="6"/>
+</file>
+
 <file path=customXml/itemProps1.xml><?xml version="1.0" encoding="utf-8"?>
 <ds:datastoreItem xmlns:ds="http://schemas.openxmlformats.org/officeDocument/2006/customXml" ds:itemID="{55AF091B-3C7A-41E3-B477-F2FDAA23CFDA}">
   <ds:schemaRefs>
     <ds:schemaRef ds:uri="http://schemas.microsoft.com/office/2006/coverPageProps"/>
   </ds:schemaRefs>
 </ds:datastoreItem>
+</file>
+
+<file path=customXml/itemProps2.xml><?xml version="1.0" encoding="utf-8"?>
+<ds:datastoreItem xmlns:ds="http://schemas.openxmlformats.org/officeDocument/2006/customXml" ds:itemID="{D765BA61-496F-3347-B80D-0232ADA00B34}">
+  <ds:schemaRefs>
+    <ds:schemaRef ds:uri="http://schemas.openxmlformats.org/officeDocument/2006/bibliography"/>
+  </ds:schemaRefs>
+</ds:datastoreItem>
 </file>
</xml_diff>